<commit_message>
---Lab 7--- char[ ] -> std::string
</commit_message>
<xml_diff>
--- a/Отчет.docx
+++ b/Отчет.docx
@@ -1328,17 +1328,692 @@
         </w:rPr>
         <w:t>4</w:t>
       </w:r>
+      <w:r>
+        <w:rPr>
+          <w:rFonts w:ascii="Times New Roman" w:hAnsi="Times New Roman" w:cs="Times New Roman"/>
+          <w:color w:val="000000" w:themeColor="text1"/>
+          <w:sz w:val="24"/>
+          <w:szCs w:val="24"/>
+        </w:rPr>
+        <w:t>.</w:t>
+      </w:r>
+    </w:p>
+    <w:p>
+      <w:pPr>
+        <w:spacing w:line="360" w:lineRule="auto"/>
+        <w:ind w:firstLine="397"/>
+        <w:rPr>
+          <w:rFonts w:ascii="Times New Roman" w:hAnsi="Times New Roman" w:cs="Times New Roman"/>
+          <w:color w:val="000000" w:themeColor="text1"/>
+          <w:sz w:val="24"/>
+          <w:szCs w:val="24"/>
+        </w:rPr>
+      </w:pPr>
+    </w:p>
+    <w:p>
+      <w:pPr>
+        <w:spacing w:line="360" w:lineRule="auto"/>
+        <w:ind w:firstLine="397"/>
+        <w:rPr>
+          <w:rFonts w:ascii="Times New Roman" w:hAnsi="Times New Roman" w:cs="Times New Roman"/>
+          <w:color w:val="000000" w:themeColor="text1"/>
+          <w:sz w:val="24"/>
+          <w:szCs w:val="24"/>
+        </w:rPr>
+      </w:pPr>
+      <w:r>
+        <w:rPr>
+          <w:rFonts w:ascii="Times New Roman" w:hAnsi="Times New Roman" w:cs="Times New Roman"/>
+          <w:color w:val="000000" w:themeColor="text1"/>
+          <w:sz w:val="24"/>
+          <w:szCs w:val="24"/>
+        </w:rPr>
+        <w:t xml:space="preserve">Описание </w:t>
+      </w:r>
+      <w:r>
+        <w:rPr>
+          <w:rFonts w:ascii="Times New Roman" w:hAnsi="Times New Roman" w:cs="Times New Roman"/>
+          <w:color w:val="000000" w:themeColor="text1"/>
+          <w:sz w:val="24"/>
+          <w:szCs w:val="24"/>
+        </w:rPr>
+        <w:t>классов</w:t>
+      </w:r>
+      <w:r>
+        <w:rPr>
+          <w:rFonts w:ascii="Times New Roman" w:hAnsi="Times New Roman" w:cs="Times New Roman"/>
+          <w:color w:val="000000" w:themeColor="text1"/>
+          <w:sz w:val="24"/>
+          <w:szCs w:val="24"/>
+        </w:rPr>
+        <w:t>:</w:t>
+      </w:r>
+    </w:p>
+    <w:p>
+      <w:pPr>
+        <w:spacing w:line="360" w:lineRule="auto"/>
+        <w:ind w:left="712" w:firstLine="704"/>
+        <w:rPr>
+          <w:rFonts w:ascii="Times New Roman" w:hAnsi="Times New Roman" w:cs="Times New Roman"/>
+          <w:sz w:val="24"/>
+          <w:szCs w:val="24"/>
+        </w:rPr>
+      </w:pPr>
+      <w:r>
+        <w:rPr>
+          <w:rFonts w:ascii="Consolas" w:hAnsi="Consolas" w:cs="Consolas"/>
+          <w:color w:val="0000FF"/>
+          <w:sz w:val="19"/>
+          <w:szCs w:val="19"/>
+          <w:lang w:val="en-US"/>
+        </w:rPr>
+        <w:t>class</w:t>
+      </w:r>
+      <w:r>
+        <w:rPr>
+          <w:rFonts w:ascii="Consolas" w:hAnsi="Consolas" w:cs="Consolas"/>
+          <w:color w:val="000000"/>
+          <w:sz w:val="19"/>
+          <w:szCs w:val="19"/>
+        </w:rPr>
+        <w:t xml:space="preserve"> </w:t>
+      </w:r>
+      <w:proofErr w:type="spellStart"/>
+      <w:r>
+        <w:rPr>
+          <w:rFonts w:ascii="Consolas" w:hAnsi="Consolas" w:cs="Consolas"/>
+          <w:color w:val="2B91AF"/>
+          <w:sz w:val="19"/>
+          <w:szCs w:val="19"/>
+        </w:rPr>
+        <w:t>house</w:t>
+      </w:r>
+      <w:proofErr w:type="spellEnd"/>
+      <w:r>
+        <w:rPr>
+          <w:rFonts w:ascii="Consolas" w:hAnsi="Consolas" w:cs="Consolas"/>
+          <w:color w:val="2B91AF"/>
+          <w:sz w:val="19"/>
+          <w:szCs w:val="19"/>
+        </w:rPr>
+        <w:t xml:space="preserve"> </w:t>
+      </w:r>
+      <w:r>
+        <w:rPr>
+          <w:rFonts w:ascii="Times New Roman" w:hAnsi="Times New Roman" w:cs="Times New Roman"/>
+          <w:sz w:val="24"/>
+          <w:szCs w:val="24"/>
+        </w:rPr>
+        <w:t xml:space="preserve">- </w:t>
+      </w:r>
+      <w:r>
+        <w:rPr>
+          <w:rFonts w:ascii="Times New Roman" w:hAnsi="Times New Roman" w:cs="Times New Roman"/>
+          <w:sz w:val="24"/>
+          <w:szCs w:val="24"/>
+        </w:rPr>
+        <w:t>класс</w:t>
+      </w:r>
+      <w:r>
+        <w:rPr>
+          <w:rFonts w:ascii="Times New Roman" w:hAnsi="Times New Roman" w:cs="Times New Roman"/>
+          <w:sz w:val="24"/>
+          <w:szCs w:val="24"/>
+        </w:rPr>
+        <w:t xml:space="preserve">, содержащий в себе </w:t>
+      </w:r>
+      <w:r>
+        <w:rPr>
+          <w:rFonts w:ascii="Times New Roman" w:hAnsi="Times New Roman" w:cs="Times New Roman"/>
+          <w:sz w:val="24"/>
+          <w:szCs w:val="24"/>
+        </w:rPr>
+        <w:t>три</w:t>
+      </w:r>
+      <w:r>
+        <w:rPr>
+          <w:rFonts w:ascii="Times New Roman" w:hAnsi="Times New Roman" w:cs="Times New Roman"/>
+          <w:sz w:val="24"/>
+          <w:szCs w:val="24"/>
+        </w:rPr>
+        <w:t xml:space="preserve"> </w:t>
+      </w:r>
+      <w:r>
+        <w:rPr>
+          <w:rFonts w:ascii="Times New Roman" w:hAnsi="Times New Roman" w:cs="Times New Roman"/>
+          <w:sz w:val="24"/>
+          <w:szCs w:val="24"/>
+        </w:rPr>
+        <w:t>объекта</w:t>
+      </w:r>
+      <w:r>
+        <w:rPr>
+          <w:rFonts w:ascii="Times New Roman" w:hAnsi="Times New Roman" w:cs="Times New Roman"/>
+          <w:sz w:val="24"/>
+          <w:szCs w:val="24"/>
+        </w:rPr>
+        <w:t xml:space="preserve">: </w:t>
+      </w:r>
+      <w:proofErr w:type="spellStart"/>
+      <w:proofErr w:type="gramStart"/>
+      <w:r>
+        <w:rPr>
+          <w:rFonts w:ascii="Consolas" w:hAnsi="Consolas" w:cs="Consolas"/>
+          <w:color w:val="2B91AF"/>
+          <w:sz w:val="19"/>
+          <w:szCs w:val="19"/>
+        </w:rPr>
+        <w:t>location</w:t>
+      </w:r>
+      <w:proofErr w:type="spellEnd"/>
+      <w:r>
+        <w:rPr>
+          <w:rFonts w:ascii="Times New Roman" w:hAnsi="Times New Roman" w:cs="Times New Roman"/>
+          <w:sz w:val="24"/>
+          <w:szCs w:val="24"/>
+        </w:rPr>
+        <w:t>,</w:t>
+      </w:r>
+      <w:r>
+        <w:rPr>
+          <w:rFonts w:ascii="Times New Roman" w:hAnsi="Times New Roman" w:cs="Times New Roman"/>
+          <w:sz w:val="24"/>
+          <w:szCs w:val="24"/>
+        </w:rPr>
+        <w:t xml:space="preserve"> </w:t>
+      </w:r>
+      <w:r>
+        <w:rPr>
+          <w:rFonts w:ascii="Times New Roman" w:hAnsi="Times New Roman" w:cs="Times New Roman"/>
+          <w:sz w:val="24"/>
+          <w:szCs w:val="24"/>
+        </w:rPr>
+        <w:t xml:space="preserve"> </w:t>
+      </w:r>
+      <w:proofErr w:type="spellStart"/>
+      <w:r>
+        <w:rPr>
+          <w:rFonts w:ascii="Consolas" w:hAnsi="Consolas" w:cs="Consolas"/>
+          <w:color w:val="2B91AF"/>
+          <w:sz w:val="19"/>
+          <w:szCs w:val="19"/>
+        </w:rPr>
+        <w:t>f</w:t>
+      </w:r>
       <w:bookmarkStart w:id="0" w:name="_GoBack"/>
       <w:bookmarkEnd w:id="0"/>
       <w:r>
         <w:rPr>
-          <w:rFonts w:ascii="Times New Roman" w:hAnsi="Times New Roman" w:cs="Times New Roman"/>
-          <w:color w:val="000000" w:themeColor="text1"/>
+          <w:rFonts w:ascii="Consolas" w:hAnsi="Consolas" w:cs="Consolas"/>
+          <w:color w:val="2B91AF"/>
+          <w:sz w:val="19"/>
+          <w:szCs w:val="19"/>
+        </w:rPr>
+        <w:t>lat</w:t>
+      </w:r>
+      <w:proofErr w:type="spellEnd"/>
+      <w:proofErr w:type="gramEnd"/>
+      <w:r>
+        <w:rPr>
+          <w:rFonts w:ascii="Times New Roman" w:hAnsi="Times New Roman" w:cs="Times New Roman"/>
+          <w:sz w:val="24"/>
+          <w:szCs w:val="24"/>
+        </w:rPr>
+        <w:t xml:space="preserve"> и  </w:t>
+      </w:r>
+      <w:r>
+        <w:rPr>
+          <w:rFonts w:ascii="Times New Roman" w:hAnsi="Times New Roman" w:cs="Times New Roman"/>
+          <w:sz w:val="24"/>
+          <w:szCs w:val="24"/>
+        </w:rPr>
+        <w:t xml:space="preserve"> </w:t>
+      </w:r>
+      <w:proofErr w:type="spellStart"/>
+      <w:r>
+        <w:rPr>
+          <w:rFonts w:ascii="Consolas" w:hAnsi="Consolas" w:cs="Consolas"/>
+          <w:color w:val="2B91AF"/>
+          <w:sz w:val="19"/>
+          <w:szCs w:val="19"/>
+        </w:rPr>
+        <w:t>street</w:t>
+      </w:r>
+      <w:proofErr w:type="spellEnd"/>
+      <w:r>
+        <w:rPr>
+          <w:rFonts w:ascii="Times New Roman" w:hAnsi="Times New Roman" w:cs="Times New Roman"/>
+          <w:sz w:val="24"/>
+          <w:szCs w:val="24"/>
+        </w:rPr>
+        <w:t xml:space="preserve">, </w:t>
+      </w:r>
+      <w:r>
+        <w:rPr>
+          <w:rFonts w:ascii="Times New Roman" w:hAnsi="Times New Roman" w:cs="Times New Roman"/>
+          <w:sz w:val="24"/>
+          <w:szCs w:val="24"/>
+        </w:rPr>
+        <w:t>к</w:t>
+      </w:r>
+      <w:r>
+        <w:rPr>
+          <w:rFonts w:ascii="Times New Roman" w:hAnsi="Times New Roman" w:cs="Times New Roman"/>
+          <w:sz w:val="24"/>
+          <w:szCs w:val="24"/>
+        </w:rPr>
+        <w:t xml:space="preserve">оторые </w:t>
+      </w:r>
+      <w:r>
+        <w:rPr>
+          <w:rFonts w:ascii="Times New Roman" w:hAnsi="Times New Roman" w:cs="Times New Roman"/>
+          <w:sz w:val="24"/>
+          <w:szCs w:val="24"/>
+        </w:rPr>
+        <w:t>его описывают</w:t>
+      </w:r>
+      <w:r>
+        <w:rPr>
+          <w:rFonts w:ascii="Times New Roman" w:hAnsi="Times New Roman" w:cs="Times New Roman"/>
           <w:sz w:val="24"/>
           <w:szCs w:val="24"/>
         </w:rPr>
         <w:t>.</w:t>
       </w:r>
+    </w:p>
+    <w:p>
+      <w:pPr>
+        <w:spacing w:line="360" w:lineRule="auto"/>
+        <w:ind w:left="712" w:firstLine="704"/>
+        <w:rPr>
+          <w:rFonts w:ascii="Times New Roman" w:hAnsi="Times New Roman" w:cs="Times New Roman"/>
+          <w:sz w:val="24"/>
+          <w:szCs w:val="24"/>
+        </w:rPr>
+      </w:pPr>
+      <w:r>
+        <w:rPr>
+          <w:rFonts w:ascii="Consolas" w:hAnsi="Consolas" w:cs="Consolas"/>
+          <w:color w:val="0000FF"/>
+          <w:sz w:val="19"/>
+          <w:szCs w:val="19"/>
+          <w:lang w:val="en-US"/>
+        </w:rPr>
+        <w:t>class</w:t>
+      </w:r>
+      <w:r>
+        <w:rPr>
+          <w:rFonts w:ascii="Consolas" w:hAnsi="Consolas" w:cs="Consolas"/>
+          <w:color w:val="000000"/>
+          <w:sz w:val="19"/>
+          <w:szCs w:val="19"/>
+        </w:rPr>
+        <w:t xml:space="preserve"> </w:t>
+      </w:r>
+      <w:proofErr w:type="spellStart"/>
+      <w:r>
+        <w:rPr>
+          <w:rFonts w:ascii="Consolas" w:hAnsi="Consolas" w:cs="Consolas"/>
+          <w:color w:val="2B91AF"/>
+          <w:sz w:val="19"/>
+          <w:szCs w:val="19"/>
+        </w:rPr>
+        <w:t>location</w:t>
+      </w:r>
+      <w:proofErr w:type="spellEnd"/>
+      <w:r>
+        <w:rPr>
+          <w:rFonts w:ascii="Consolas" w:hAnsi="Consolas" w:cs="Consolas"/>
+          <w:color w:val="2B91AF"/>
+          <w:sz w:val="19"/>
+          <w:szCs w:val="19"/>
+        </w:rPr>
+        <w:t xml:space="preserve"> </w:t>
+      </w:r>
+      <w:r>
+        <w:rPr>
+          <w:rFonts w:ascii="Times New Roman" w:hAnsi="Times New Roman" w:cs="Times New Roman"/>
+          <w:sz w:val="24"/>
+          <w:szCs w:val="24"/>
+        </w:rPr>
+        <w:t xml:space="preserve">– </w:t>
+      </w:r>
+      <w:r>
+        <w:rPr>
+          <w:rFonts w:ascii="Times New Roman" w:hAnsi="Times New Roman" w:cs="Times New Roman"/>
+          <w:sz w:val="24"/>
+          <w:szCs w:val="24"/>
+        </w:rPr>
+        <w:t>класс описывающий</w:t>
+      </w:r>
+      <w:r>
+        <w:rPr>
+          <w:rFonts w:ascii="Times New Roman" w:hAnsi="Times New Roman" w:cs="Times New Roman"/>
+          <w:sz w:val="24"/>
+          <w:szCs w:val="24"/>
+        </w:rPr>
+        <w:t xml:space="preserve"> расположение самого дома относительно больницы</w:t>
+      </w:r>
+      <w:r>
+        <w:rPr>
+          <w:rFonts w:ascii="Times New Roman" w:hAnsi="Times New Roman" w:cs="Times New Roman"/>
+          <w:sz w:val="24"/>
+          <w:szCs w:val="24"/>
+        </w:rPr>
+        <w:t>,</w:t>
+      </w:r>
+      <w:r>
+        <w:rPr>
+          <w:rFonts w:ascii="Times New Roman" w:hAnsi="Times New Roman" w:cs="Times New Roman"/>
+          <w:sz w:val="24"/>
+          <w:szCs w:val="24"/>
+        </w:rPr>
+        <w:t xml:space="preserve"> школы</w:t>
+      </w:r>
+      <w:r>
+        <w:rPr>
+          <w:rFonts w:ascii="Times New Roman" w:hAnsi="Times New Roman" w:cs="Times New Roman"/>
+          <w:sz w:val="24"/>
+          <w:szCs w:val="24"/>
+        </w:rPr>
+        <w:t>,</w:t>
+      </w:r>
+      <w:r>
+        <w:rPr>
+          <w:rFonts w:ascii="Times New Roman" w:hAnsi="Times New Roman" w:cs="Times New Roman"/>
+          <w:sz w:val="24"/>
+          <w:szCs w:val="24"/>
+        </w:rPr>
+        <w:t xml:space="preserve"> детского сада</w:t>
+      </w:r>
+      <w:r>
+        <w:rPr>
+          <w:rFonts w:ascii="Times New Roman" w:hAnsi="Times New Roman" w:cs="Times New Roman"/>
+          <w:sz w:val="24"/>
+          <w:szCs w:val="24"/>
+        </w:rPr>
+        <w:t xml:space="preserve">, </w:t>
+      </w:r>
+      <w:r>
+        <w:rPr>
+          <w:rFonts w:ascii="Times New Roman" w:hAnsi="Times New Roman" w:cs="Times New Roman"/>
+          <w:sz w:val="24"/>
+          <w:szCs w:val="24"/>
+        </w:rPr>
+        <w:t>а также содержит такие п</w:t>
+      </w:r>
+      <w:r>
+        <w:rPr>
+          <w:rFonts w:ascii="Times New Roman" w:hAnsi="Times New Roman" w:cs="Times New Roman"/>
+          <w:sz w:val="24"/>
+          <w:szCs w:val="24"/>
+        </w:rPr>
+        <w:t>араметры как улица и номер дома</w:t>
+      </w:r>
+      <w:r>
+        <w:rPr>
+          <w:rFonts w:ascii="Times New Roman" w:hAnsi="Times New Roman" w:cs="Times New Roman"/>
+          <w:sz w:val="24"/>
+          <w:szCs w:val="24"/>
+        </w:rPr>
+        <w:t>.</w:t>
+      </w:r>
+    </w:p>
+    <w:p>
+      <w:pPr>
+        <w:spacing w:line="360" w:lineRule="auto"/>
+        <w:ind w:left="712" w:firstLine="704"/>
+        <w:rPr>
+          <w:rFonts w:ascii="Times New Roman" w:hAnsi="Times New Roman" w:cs="Times New Roman"/>
+          <w:sz w:val="24"/>
+          <w:szCs w:val="24"/>
+        </w:rPr>
+      </w:pPr>
+      <w:r>
+        <w:rPr>
+          <w:rFonts w:ascii="Consolas" w:hAnsi="Consolas" w:cs="Consolas"/>
+          <w:color w:val="0000FF"/>
+          <w:sz w:val="19"/>
+          <w:szCs w:val="19"/>
+          <w:lang w:val="en-US"/>
+        </w:rPr>
+        <w:t>class</w:t>
+      </w:r>
+      <w:r>
+        <w:rPr>
+          <w:rFonts w:ascii="Consolas" w:hAnsi="Consolas" w:cs="Consolas"/>
+          <w:color w:val="000000"/>
+          <w:sz w:val="19"/>
+          <w:szCs w:val="19"/>
+        </w:rPr>
+        <w:t xml:space="preserve"> </w:t>
+      </w:r>
+      <w:proofErr w:type="spellStart"/>
+      <w:r>
+        <w:rPr>
+          <w:rFonts w:ascii="Consolas" w:hAnsi="Consolas" w:cs="Consolas"/>
+          <w:color w:val="2B91AF"/>
+          <w:sz w:val="19"/>
+          <w:szCs w:val="19"/>
+        </w:rPr>
+        <w:t>flat</w:t>
+      </w:r>
+      <w:proofErr w:type="spellEnd"/>
+      <w:r>
+        <w:rPr>
+          <w:rFonts w:ascii="Consolas" w:hAnsi="Consolas" w:cs="Consolas"/>
+          <w:color w:val="2B91AF"/>
+          <w:sz w:val="19"/>
+          <w:szCs w:val="19"/>
+        </w:rPr>
+        <w:t xml:space="preserve"> </w:t>
+      </w:r>
+      <w:r>
+        <w:rPr>
+          <w:rFonts w:ascii="Times New Roman" w:hAnsi="Times New Roman" w:cs="Times New Roman"/>
+          <w:sz w:val="24"/>
+          <w:szCs w:val="24"/>
+        </w:rPr>
+        <w:t xml:space="preserve">– </w:t>
+      </w:r>
+      <w:r>
+        <w:rPr>
+          <w:rFonts w:ascii="Times New Roman" w:hAnsi="Times New Roman" w:cs="Times New Roman"/>
+          <w:sz w:val="24"/>
+          <w:szCs w:val="24"/>
+        </w:rPr>
+        <w:t>класс</w:t>
+      </w:r>
+      <w:r>
+        <w:rPr>
+          <w:rFonts w:ascii="Times New Roman" w:hAnsi="Times New Roman" w:cs="Times New Roman"/>
+          <w:sz w:val="24"/>
+          <w:szCs w:val="24"/>
+        </w:rPr>
+        <w:t>, описывающая параметры квартиры</w:t>
+      </w:r>
+      <w:r>
+        <w:rPr>
+          <w:rFonts w:ascii="Times New Roman" w:hAnsi="Times New Roman" w:cs="Times New Roman"/>
+          <w:sz w:val="24"/>
+          <w:szCs w:val="24"/>
+        </w:rPr>
+        <w:t xml:space="preserve">, </w:t>
+      </w:r>
+      <w:r>
+        <w:rPr>
+          <w:rFonts w:ascii="Times New Roman" w:hAnsi="Times New Roman" w:cs="Times New Roman"/>
+          <w:sz w:val="24"/>
+          <w:szCs w:val="24"/>
+        </w:rPr>
+        <w:t>а именно цена</w:t>
+      </w:r>
+      <w:r>
+        <w:rPr>
+          <w:rFonts w:ascii="Times New Roman" w:hAnsi="Times New Roman" w:cs="Times New Roman"/>
+          <w:sz w:val="24"/>
+          <w:szCs w:val="24"/>
+        </w:rPr>
+        <w:t xml:space="preserve">, </w:t>
+      </w:r>
+      <w:r>
+        <w:rPr>
+          <w:rFonts w:ascii="Times New Roman" w:hAnsi="Times New Roman" w:cs="Times New Roman"/>
+          <w:sz w:val="24"/>
+          <w:szCs w:val="24"/>
+        </w:rPr>
+        <w:t>количество комнат и номер квартиры.</w:t>
+      </w:r>
+    </w:p>
+    <w:p>
+      <w:pPr>
+        <w:spacing w:line="360" w:lineRule="auto"/>
+        <w:ind w:left="712" w:firstLine="704"/>
+        <w:rPr>
+          <w:rFonts w:ascii="Times New Roman" w:hAnsi="Times New Roman" w:cs="Times New Roman"/>
+          <w:sz w:val="24"/>
+          <w:szCs w:val="24"/>
+        </w:rPr>
+      </w:pPr>
+      <w:r>
+        <w:rPr>
+          <w:rFonts w:ascii="Consolas" w:hAnsi="Consolas" w:cs="Consolas"/>
+          <w:color w:val="0000FF"/>
+          <w:sz w:val="19"/>
+          <w:szCs w:val="19"/>
+          <w:lang w:val="en-US"/>
+        </w:rPr>
+        <w:t>class</w:t>
+      </w:r>
+      <w:r>
+        <w:rPr>
+          <w:rFonts w:ascii="Consolas" w:hAnsi="Consolas" w:cs="Consolas"/>
+          <w:color w:val="000000"/>
+          <w:sz w:val="19"/>
+          <w:szCs w:val="19"/>
+        </w:rPr>
+        <w:t xml:space="preserve"> </w:t>
+      </w:r>
+      <w:proofErr w:type="spellStart"/>
+      <w:r>
+        <w:rPr>
+          <w:rFonts w:ascii="Consolas" w:hAnsi="Consolas" w:cs="Consolas"/>
+          <w:color w:val="2B91AF"/>
+          <w:sz w:val="19"/>
+          <w:szCs w:val="19"/>
+        </w:rPr>
+        <w:t>street</w:t>
+      </w:r>
+      <w:proofErr w:type="spellEnd"/>
+      <w:r>
+        <w:rPr>
+          <w:rFonts w:ascii="Consolas" w:hAnsi="Consolas" w:cs="Consolas"/>
+          <w:color w:val="2B91AF"/>
+          <w:sz w:val="19"/>
+          <w:szCs w:val="19"/>
+        </w:rPr>
+        <w:t xml:space="preserve"> </w:t>
+      </w:r>
+      <w:r>
+        <w:rPr>
+          <w:rFonts w:ascii="Times New Roman" w:hAnsi="Times New Roman" w:cs="Times New Roman"/>
+          <w:sz w:val="24"/>
+          <w:szCs w:val="24"/>
+        </w:rPr>
+        <w:t>–</w:t>
+      </w:r>
+      <w:r>
+        <w:rPr>
+          <w:rFonts w:ascii="Times New Roman" w:hAnsi="Times New Roman" w:cs="Times New Roman"/>
+          <w:sz w:val="24"/>
+          <w:szCs w:val="24"/>
+        </w:rPr>
+        <w:t xml:space="preserve"> </w:t>
+      </w:r>
+      <w:r>
+        <w:rPr>
+          <w:rFonts w:ascii="Times New Roman" w:hAnsi="Times New Roman" w:cs="Times New Roman"/>
+          <w:sz w:val="24"/>
+          <w:szCs w:val="24"/>
+        </w:rPr>
+        <w:t>класс</w:t>
+      </w:r>
+      <w:r>
+        <w:rPr>
+          <w:rFonts w:ascii="Times New Roman" w:hAnsi="Times New Roman" w:cs="Times New Roman"/>
+          <w:sz w:val="24"/>
+          <w:szCs w:val="24"/>
+        </w:rPr>
+        <w:t>,</w:t>
+      </w:r>
+      <w:r>
+        <w:rPr>
+          <w:rFonts w:ascii="Times New Roman" w:hAnsi="Times New Roman" w:cs="Times New Roman"/>
+          <w:sz w:val="24"/>
+          <w:szCs w:val="24"/>
+        </w:rPr>
+        <w:t xml:space="preserve"> описывающие параметры улицы</w:t>
+      </w:r>
+      <w:r>
+        <w:rPr>
+          <w:rFonts w:ascii="Times New Roman" w:hAnsi="Times New Roman" w:cs="Times New Roman"/>
+          <w:sz w:val="24"/>
+          <w:szCs w:val="24"/>
+        </w:rPr>
+        <w:t>,</w:t>
+      </w:r>
+      <w:r>
+        <w:rPr>
+          <w:rFonts w:ascii="Times New Roman" w:hAnsi="Times New Roman" w:cs="Times New Roman"/>
+          <w:sz w:val="24"/>
+          <w:szCs w:val="24"/>
+        </w:rPr>
+        <w:t xml:space="preserve"> а именно</w:t>
+      </w:r>
+      <w:r>
+        <w:rPr>
+          <w:rFonts w:ascii="Times New Roman" w:hAnsi="Times New Roman" w:cs="Times New Roman"/>
+          <w:sz w:val="24"/>
+          <w:szCs w:val="24"/>
+        </w:rPr>
+        <w:t xml:space="preserve"> </w:t>
+      </w:r>
+      <w:r>
+        <w:rPr>
+          <w:rFonts w:ascii="Times New Roman" w:hAnsi="Times New Roman" w:cs="Times New Roman"/>
+          <w:sz w:val="24"/>
+          <w:szCs w:val="24"/>
+        </w:rPr>
+        <w:t>на</w:t>
+      </w:r>
+      <w:r>
+        <w:rPr>
+          <w:rFonts w:ascii="Times New Roman" w:hAnsi="Times New Roman" w:cs="Times New Roman"/>
+          <w:sz w:val="24"/>
+          <w:szCs w:val="24"/>
+        </w:rPr>
+        <w:t>звание улицы и краткое описание</w:t>
+      </w:r>
+      <w:r>
+        <w:rPr>
+          <w:rFonts w:ascii="Consolas" w:hAnsi="Consolas" w:cs="Consolas"/>
+          <w:color w:val="000000"/>
+          <w:sz w:val="19"/>
+          <w:szCs w:val="19"/>
+        </w:rPr>
+        <w:t>.</w:t>
+      </w:r>
+    </w:p>
+    <w:p>
+      <w:pPr>
+        <w:spacing w:line="360" w:lineRule="auto"/>
+        <w:ind w:left="712" w:firstLine="704"/>
+        <w:rPr>
+          <w:rFonts w:ascii="Times New Roman" w:hAnsi="Times New Roman" w:cs="Times New Roman"/>
+          <w:sz w:val="24"/>
+          <w:szCs w:val="24"/>
+        </w:rPr>
+      </w:pPr>
     </w:p>
     <w:p>
       <w:pPr>
@@ -1349,28 +2024,27 @@
           <w:color w:val="000000" w:themeColor="text1"/>
           <w:sz w:val="24"/>
           <w:szCs w:val="24"/>
-        </w:rPr>
-      </w:pPr>
-    </w:p>
-    <w:p>
-      <w:pPr>
-        <w:spacing w:line="360" w:lineRule="auto"/>
-        <w:ind w:firstLine="397"/>
+          <w:lang w:val="en-US"/>
+        </w:rPr>
+      </w:pPr>
+      <w:r>
         <w:rPr>
           <w:rFonts w:ascii="Times New Roman" w:hAnsi="Times New Roman" w:cs="Times New Roman"/>
           <w:color w:val="000000" w:themeColor="text1"/>
           <w:sz w:val="24"/>
           <w:szCs w:val="24"/>
         </w:rPr>
-      </w:pPr>
+        <w:t>Описание</w:t>
+      </w:r>
       <w:r>
         <w:rPr>
           <w:rFonts w:ascii="Times New Roman" w:hAnsi="Times New Roman" w:cs="Times New Roman"/>
           <w:color w:val="000000" w:themeColor="text1"/>
           <w:sz w:val="24"/>
           <w:szCs w:val="24"/>
-        </w:rPr>
-        <w:t xml:space="preserve">Описание </w:t>
+          <w:lang w:val="en-US"/>
+        </w:rPr>
+        <w:t xml:space="preserve"> </w:t>
       </w:r>
       <w:r>
         <w:rPr>
@@ -1379,7 +2053,7 @@
           <w:sz w:val="24"/>
           <w:szCs w:val="24"/>
         </w:rPr>
-        <w:t>классов</w:t>
+        <w:t>методов</w:t>
       </w:r>
       <w:r>
         <w:rPr>
@@ -1387,6 +2061,46 @@
           <w:color w:val="000000" w:themeColor="text1"/>
           <w:sz w:val="24"/>
           <w:szCs w:val="24"/>
+          <w:lang w:val="en-US"/>
+        </w:rPr>
+        <w:t xml:space="preserve"> </w:t>
+      </w:r>
+      <w:r>
+        <w:rPr>
+          <w:rFonts w:ascii="Times New Roman" w:hAnsi="Times New Roman" w:cs="Times New Roman"/>
+          <w:color w:val="000000" w:themeColor="text1"/>
+          <w:sz w:val="24"/>
+          <w:szCs w:val="24"/>
+        </w:rPr>
+        <w:t>класса</w:t>
+      </w:r>
+      <w:r>
+        <w:rPr>
+          <w:rFonts w:ascii="Times New Roman" w:hAnsi="Times New Roman" w:cs="Times New Roman"/>
+          <w:color w:val="000000" w:themeColor="text1"/>
+          <w:sz w:val="24"/>
+          <w:szCs w:val="24"/>
+          <w:lang w:val="en-US"/>
+        </w:rPr>
+        <w:t xml:space="preserve"> </w:t>
+      </w:r>
+      <w:r>
+        <w:rPr>
+          <w:rFonts w:ascii="Consolas" w:hAnsi="Consolas" w:cs="Consolas"/>
+          <w:color w:val="2B91AF"/>
+          <w:sz w:val="19"/>
+          <w:szCs w:val="19"/>
+          <w:lang w:val="en-US"/>
+        </w:rPr>
+        <w:t>location</w:t>
+      </w:r>
+      <w:r>
+        <w:rPr>
+          <w:rFonts w:ascii="Times New Roman" w:hAnsi="Times New Roman" w:cs="Times New Roman"/>
+          <w:color w:val="000000" w:themeColor="text1"/>
+          <w:sz w:val="24"/>
+          <w:szCs w:val="24"/>
+          <w:lang w:val="en-US"/>
         </w:rPr>
         <w:t>:</w:t>
       </w:r>
@@ -1396,711 +2110,6 @@
         <w:spacing w:line="360" w:lineRule="auto"/>
         <w:ind w:left="712" w:firstLine="704"/>
         <w:rPr>
-          <w:rFonts w:ascii="Times New Roman" w:hAnsi="Times New Roman" w:cs="Times New Roman"/>
-          <w:sz w:val="24"/>
-          <w:szCs w:val="24"/>
-        </w:rPr>
-      </w:pPr>
-      <w:r>
-        <w:rPr>
-          <w:rFonts w:ascii="Consolas" w:hAnsi="Consolas" w:cs="Consolas"/>
-          <w:color w:val="0000FF"/>
-          <w:sz w:val="19"/>
-          <w:szCs w:val="19"/>
-          <w:lang w:val="en-US"/>
-        </w:rPr>
-        <w:t>class</w:t>
-      </w:r>
-      <w:r>
-        <w:rPr>
-          <w:rFonts w:ascii="Consolas" w:hAnsi="Consolas" w:cs="Consolas"/>
-          <w:color w:val="000000"/>
-          <w:sz w:val="19"/>
-          <w:szCs w:val="19"/>
-        </w:rPr>
-        <w:t xml:space="preserve"> </w:t>
-      </w:r>
-      <w:proofErr w:type="spellStart"/>
-      <w:r>
-        <w:rPr>
-          <w:rFonts w:ascii="Consolas" w:hAnsi="Consolas" w:cs="Consolas"/>
-          <w:color w:val="2B91AF"/>
-          <w:sz w:val="19"/>
-          <w:szCs w:val="19"/>
-        </w:rPr>
-        <w:t>house</w:t>
-      </w:r>
-      <w:proofErr w:type="spellEnd"/>
-      <w:r>
-        <w:rPr>
-          <w:rFonts w:ascii="Consolas" w:hAnsi="Consolas" w:cs="Consolas"/>
-          <w:color w:val="2B91AF"/>
-          <w:sz w:val="19"/>
-          <w:szCs w:val="19"/>
-        </w:rPr>
-        <w:t xml:space="preserve"> </w:t>
-      </w:r>
-      <w:r>
-        <w:rPr>
-          <w:rFonts w:ascii="Times New Roman" w:hAnsi="Times New Roman" w:cs="Times New Roman"/>
-          <w:sz w:val="24"/>
-          <w:szCs w:val="24"/>
-        </w:rPr>
-        <w:t xml:space="preserve">- </w:t>
-      </w:r>
-      <w:r>
-        <w:rPr>
-          <w:rFonts w:ascii="Times New Roman" w:hAnsi="Times New Roman" w:cs="Times New Roman"/>
-          <w:sz w:val="24"/>
-          <w:szCs w:val="24"/>
-        </w:rPr>
-        <w:t>класс</w:t>
-      </w:r>
-      <w:r>
-        <w:rPr>
-          <w:rFonts w:ascii="Times New Roman" w:hAnsi="Times New Roman" w:cs="Times New Roman"/>
-          <w:sz w:val="24"/>
-          <w:szCs w:val="24"/>
-        </w:rPr>
-        <w:t xml:space="preserve">, содержащий в себе </w:t>
-      </w:r>
-      <w:r>
-        <w:rPr>
-          <w:rFonts w:ascii="Times New Roman" w:hAnsi="Times New Roman" w:cs="Times New Roman"/>
-          <w:sz w:val="24"/>
-          <w:szCs w:val="24"/>
-        </w:rPr>
-        <w:t>три</w:t>
-      </w:r>
-      <w:r>
-        <w:rPr>
-          <w:rFonts w:ascii="Times New Roman" w:hAnsi="Times New Roman" w:cs="Times New Roman"/>
-          <w:sz w:val="24"/>
-          <w:szCs w:val="24"/>
-        </w:rPr>
-        <w:t xml:space="preserve"> </w:t>
-      </w:r>
-      <w:r>
-        <w:rPr>
-          <w:rFonts w:ascii="Times New Roman" w:hAnsi="Times New Roman" w:cs="Times New Roman"/>
-          <w:sz w:val="24"/>
-          <w:szCs w:val="24"/>
-        </w:rPr>
-        <w:t>объекта</w:t>
-      </w:r>
-      <w:r>
-        <w:rPr>
-          <w:rFonts w:ascii="Times New Roman" w:hAnsi="Times New Roman" w:cs="Times New Roman"/>
-          <w:sz w:val="24"/>
-          <w:szCs w:val="24"/>
-        </w:rPr>
-        <w:t xml:space="preserve">: </w:t>
-      </w:r>
-      <w:proofErr w:type="spellStart"/>
-      <w:proofErr w:type="gramStart"/>
-      <w:r>
-        <w:rPr>
-          <w:rFonts w:ascii="Consolas" w:hAnsi="Consolas" w:cs="Consolas"/>
-          <w:color w:val="2B91AF"/>
-          <w:sz w:val="19"/>
-          <w:szCs w:val="19"/>
-        </w:rPr>
-        <w:t>location</w:t>
-      </w:r>
-      <w:proofErr w:type="spellEnd"/>
-      <w:r>
-        <w:rPr>
-          <w:rFonts w:ascii="Times New Roman" w:hAnsi="Times New Roman" w:cs="Times New Roman"/>
-          <w:sz w:val="24"/>
-          <w:szCs w:val="24"/>
-        </w:rPr>
-        <w:t>,</w:t>
-      </w:r>
-      <w:r>
-        <w:rPr>
-          <w:rFonts w:ascii="Times New Roman" w:hAnsi="Times New Roman" w:cs="Times New Roman"/>
-          <w:sz w:val="24"/>
-          <w:szCs w:val="24"/>
-        </w:rPr>
-        <w:t xml:space="preserve"> </w:t>
-      </w:r>
-      <w:r>
-        <w:rPr>
-          <w:rFonts w:ascii="Times New Roman" w:hAnsi="Times New Roman" w:cs="Times New Roman"/>
-          <w:sz w:val="24"/>
-          <w:szCs w:val="24"/>
-        </w:rPr>
-        <w:t xml:space="preserve"> </w:t>
-      </w:r>
-      <w:proofErr w:type="spellStart"/>
-      <w:r>
-        <w:rPr>
-          <w:rFonts w:ascii="Consolas" w:hAnsi="Consolas" w:cs="Consolas"/>
-          <w:color w:val="2B91AF"/>
-          <w:sz w:val="19"/>
-          <w:szCs w:val="19"/>
-        </w:rPr>
-        <w:t>flat</w:t>
-      </w:r>
-      <w:proofErr w:type="spellEnd"/>
-      <w:proofErr w:type="gramEnd"/>
-      <w:r>
-        <w:rPr>
-          <w:rFonts w:ascii="Times New Roman" w:hAnsi="Times New Roman" w:cs="Times New Roman"/>
-          <w:sz w:val="24"/>
-          <w:szCs w:val="24"/>
-        </w:rPr>
-        <w:t xml:space="preserve"> и  </w:t>
-      </w:r>
-      <w:r>
-        <w:rPr>
-          <w:rFonts w:ascii="Times New Roman" w:hAnsi="Times New Roman" w:cs="Times New Roman"/>
-          <w:sz w:val="24"/>
-          <w:szCs w:val="24"/>
-        </w:rPr>
-        <w:t xml:space="preserve"> </w:t>
-      </w:r>
-      <w:proofErr w:type="spellStart"/>
-      <w:r>
-        <w:rPr>
-          <w:rFonts w:ascii="Consolas" w:hAnsi="Consolas" w:cs="Consolas"/>
-          <w:color w:val="2B91AF"/>
-          <w:sz w:val="19"/>
-          <w:szCs w:val="19"/>
-        </w:rPr>
-        <w:t>street</w:t>
-      </w:r>
-      <w:proofErr w:type="spellEnd"/>
-      <w:r>
-        <w:rPr>
-          <w:rFonts w:ascii="Times New Roman" w:hAnsi="Times New Roman" w:cs="Times New Roman"/>
-          <w:sz w:val="24"/>
-          <w:szCs w:val="24"/>
-        </w:rPr>
-        <w:t xml:space="preserve">, </w:t>
-      </w:r>
-      <w:r>
-        <w:rPr>
-          <w:rFonts w:ascii="Times New Roman" w:hAnsi="Times New Roman" w:cs="Times New Roman"/>
-          <w:sz w:val="24"/>
-          <w:szCs w:val="24"/>
-        </w:rPr>
-        <w:t>к</w:t>
-      </w:r>
-      <w:r>
-        <w:rPr>
-          <w:rFonts w:ascii="Times New Roman" w:hAnsi="Times New Roman" w:cs="Times New Roman"/>
-          <w:sz w:val="24"/>
-          <w:szCs w:val="24"/>
-        </w:rPr>
-        <w:t xml:space="preserve">оторые </w:t>
-      </w:r>
-      <w:r>
-        <w:rPr>
-          <w:rFonts w:ascii="Times New Roman" w:hAnsi="Times New Roman" w:cs="Times New Roman"/>
-          <w:sz w:val="24"/>
-          <w:szCs w:val="24"/>
-        </w:rPr>
-        <w:t>его описывают</w:t>
-      </w:r>
-      <w:r>
-        <w:rPr>
-          <w:rFonts w:ascii="Times New Roman" w:hAnsi="Times New Roman" w:cs="Times New Roman"/>
-          <w:sz w:val="24"/>
-          <w:szCs w:val="24"/>
-        </w:rPr>
-        <w:t>.</w:t>
-      </w:r>
-    </w:p>
-    <w:p>
-      <w:pPr>
-        <w:spacing w:line="360" w:lineRule="auto"/>
-        <w:ind w:left="712" w:firstLine="704"/>
-        <w:rPr>
-          <w:rFonts w:ascii="Times New Roman" w:hAnsi="Times New Roman" w:cs="Times New Roman"/>
-          <w:sz w:val="24"/>
-          <w:szCs w:val="24"/>
-        </w:rPr>
-      </w:pPr>
-      <w:r>
-        <w:rPr>
-          <w:rFonts w:ascii="Consolas" w:hAnsi="Consolas" w:cs="Consolas"/>
-          <w:color w:val="0000FF"/>
-          <w:sz w:val="19"/>
-          <w:szCs w:val="19"/>
-          <w:lang w:val="en-US"/>
-        </w:rPr>
-        <w:t>class</w:t>
-      </w:r>
-      <w:r>
-        <w:rPr>
-          <w:rFonts w:ascii="Consolas" w:hAnsi="Consolas" w:cs="Consolas"/>
-          <w:color w:val="000000"/>
-          <w:sz w:val="19"/>
-          <w:szCs w:val="19"/>
-        </w:rPr>
-        <w:t xml:space="preserve"> </w:t>
-      </w:r>
-      <w:proofErr w:type="spellStart"/>
-      <w:r>
-        <w:rPr>
-          <w:rFonts w:ascii="Consolas" w:hAnsi="Consolas" w:cs="Consolas"/>
-          <w:color w:val="2B91AF"/>
-          <w:sz w:val="19"/>
-          <w:szCs w:val="19"/>
-        </w:rPr>
-        <w:t>location</w:t>
-      </w:r>
-      <w:proofErr w:type="spellEnd"/>
-      <w:r>
-        <w:rPr>
-          <w:rFonts w:ascii="Consolas" w:hAnsi="Consolas" w:cs="Consolas"/>
-          <w:color w:val="2B91AF"/>
-          <w:sz w:val="19"/>
-          <w:szCs w:val="19"/>
-        </w:rPr>
-        <w:t xml:space="preserve"> </w:t>
-      </w:r>
-      <w:r>
-        <w:rPr>
-          <w:rFonts w:ascii="Times New Roman" w:hAnsi="Times New Roman" w:cs="Times New Roman"/>
-          <w:sz w:val="24"/>
-          <w:szCs w:val="24"/>
-        </w:rPr>
-        <w:t xml:space="preserve">– </w:t>
-      </w:r>
-      <w:r>
-        <w:rPr>
-          <w:rFonts w:ascii="Times New Roman" w:hAnsi="Times New Roman" w:cs="Times New Roman"/>
-          <w:sz w:val="24"/>
-          <w:szCs w:val="24"/>
-        </w:rPr>
-        <w:t>класс описывающий</w:t>
-      </w:r>
-      <w:r>
-        <w:rPr>
-          <w:rFonts w:ascii="Times New Roman" w:hAnsi="Times New Roman" w:cs="Times New Roman"/>
-          <w:sz w:val="24"/>
-          <w:szCs w:val="24"/>
-        </w:rPr>
-        <w:t xml:space="preserve"> расположение самого дома относительно больницы</w:t>
-      </w:r>
-      <w:r>
-        <w:rPr>
-          <w:rFonts w:ascii="Times New Roman" w:hAnsi="Times New Roman" w:cs="Times New Roman"/>
-          <w:sz w:val="24"/>
-          <w:szCs w:val="24"/>
-        </w:rPr>
-        <w:t>,</w:t>
-      </w:r>
-      <w:r>
-        <w:rPr>
-          <w:rFonts w:ascii="Times New Roman" w:hAnsi="Times New Roman" w:cs="Times New Roman"/>
-          <w:sz w:val="24"/>
-          <w:szCs w:val="24"/>
-        </w:rPr>
-        <w:t xml:space="preserve"> школы</w:t>
-      </w:r>
-      <w:r>
-        <w:rPr>
-          <w:rFonts w:ascii="Times New Roman" w:hAnsi="Times New Roman" w:cs="Times New Roman"/>
-          <w:sz w:val="24"/>
-          <w:szCs w:val="24"/>
-        </w:rPr>
-        <w:t>,</w:t>
-      </w:r>
-      <w:r>
-        <w:rPr>
-          <w:rFonts w:ascii="Times New Roman" w:hAnsi="Times New Roman" w:cs="Times New Roman"/>
-          <w:sz w:val="24"/>
-          <w:szCs w:val="24"/>
-        </w:rPr>
-        <w:t xml:space="preserve"> детского сада</w:t>
-      </w:r>
-      <w:r>
-        <w:rPr>
-          <w:rFonts w:ascii="Times New Roman" w:hAnsi="Times New Roman" w:cs="Times New Roman"/>
-          <w:sz w:val="24"/>
-          <w:szCs w:val="24"/>
-        </w:rPr>
-        <w:t xml:space="preserve">, </w:t>
-      </w:r>
-      <w:r>
-        <w:rPr>
-          <w:rFonts w:ascii="Times New Roman" w:hAnsi="Times New Roman" w:cs="Times New Roman"/>
-          <w:sz w:val="24"/>
-          <w:szCs w:val="24"/>
-        </w:rPr>
-        <w:t>а также содержит такие п</w:t>
-      </w:r>
-      <w:r>
-        <w:rPr>
-          <w:rFonts w:ascii="Times New Roman" w:hAnsi="Times New Roman" w:cs="Times New Roman"/>
-          <w:sz w:val="24"/>
-          <w:szCs w:val="24"/>
-        </w:rPr>
-        <w:t>араметры как улица и номер дома</w:t>
-      </w:r>
-      <w:r>
-        <w:rPr>
-          <w:rFonts w:ascii="Times New Roman" w:hAnsi="Times New Roman" w:cs="Times New Roman"/>
-          <w:sz w:val="24"/>
-          <w:szCs w:val="24"/>
-        </w:rPr>
-        <w:t>.</w:t>
-      </w:r>
-    </w:p>
-    <w:p>
-      <w:pPr>
-        <w:spacing w:line="360" w:lineRule="auto"/>
-        <w:ind w:left="712" w:firstLine="704"/>
-        <w:rPr>
-          <w:rFonts w:ascii="Times New Roman" w:hAnsi="Times New Roman" w:cs="Times New Roman"/>
-          <w:sz w:val="24"/>
-          <w:szCs w:val="24"/>
-        </w:rPr>
-      </w:pPr>
-      <w:r>
-        <w:rPr>
-          <w:rFonts w:ascii="Consolas" w:hAnsi="Consolas" w:cs="Consolas"/>
-          <w:color w:val="0000FF"/>
-          <w:sz w:val="19"/>
-          <w:szCs w:val="19"/>
-          <w:lang w:val="en-US"/>
-        </w:rPr>
-        <w:t>class</w:t>
-      </w:r>
-      <w:r>
-        <w:rPr>
-          <w:rFonts w:ascii="Consolas" w:hAnsi="Consolas" w:cs="Consolas"/>
-          <w:color w:val="000000"/>
-          <w:sz w:val="19"/>
-          <w:szCs w:val="19"/>
-        </w:rPr>
-        <w:t xml:space="preserve"> </w:t>
-      </w:r>
-      <w:proofErr w:type="spellStart"/>
-      <w:r>
-        <w:rPr>
-          <w:rFonts w:ascii="Consolas" w:hAnsi="Consolas" w:cs="Consolas"/>
-          <w:color w:val="2B91AF"/>
-          <w:sz w:val="19"/>
-          <w:szCs w:val="19"/>
-        </w:rPr>
-        <w:t>flat</w:t>
-      </w:r>
-      <w:proofErr w:type="spellEnd"/>
-      <w:r>
-        <w:rPr>
-          <w:rFonts w:ascii="Consolas" w:hAnsi="Consolas" w:cs="Consolas"/>
-          <w:color w:val="2B91AF"/>
-          <w:sz w:val="19"/>
-          <w:szCs w:val="19"/>
-        </w:rPr>
-        <w:t xml:space="preserve"> </w:t>
-      </w:r>
-      <w:r>
-        <w:rPr>
-          <w:rFonts w:ascii="Times New Roman" w:hAnsi="Times New Roman" w:cs="Times New Roman"/>
-          <w:sz w:val="24"/>
-          <w:szCs w:val="24"/>
-        </w:rPr>
-        <w:t xml:space="preserve">– </w:t>
-      </w:r>
-      <w:r>
-        <w:rPr>
-          <w:rFonts w:ascii="Times New Roman" w:hAnsi="Times New Roman" w:cs="Times New Roman"/>
-          <w:sz w:val="24"/>
-          <w:szCs w:val="24"/>
-        </w:rPr>
-        <w:t>класс</w:t>
-      </w:r>
-      <w:r>
-        <w:rPr>
-          <w:rFonts w:ascii="Times New Roman" w:hAnsi="Times New Roman" w:cs="Times New Roman"/>
-          <w:sz w:val="24"/>
-          <w:szCs w:val="24"/>
-        </w:rPr>
-        <w:t>, описывающая параметры квартиры</w:t>
-      </w:r>
-      <w:r>
-        <w:rPr>
-          <w:rFonts w:ascii="Times New Roman" w:hAnsi="Times New Roman" w:cs="Times New Roman"/>
-          <w:sz w:val="24"/>
-          <w:szCs w:val="24"/>
-        </w:rPr>
-        <w:t xml:space="preserve">, </w:t>
-      </w:r>
-      <w:r>
-        <w:rPr>
-          <w:rFonts w:ascii="Times New Roman" w:hAnsi="Times New Roman" w:cs="Times New Roman"/>
-          <w:sz w:val="24"/>
-          <w:szCs w:val="24"/>
-        </w:rPr>
-        <w:t>а именно цена</w:t>
-      </w:r>
-      <w:r>
-        <w:rPr>
-          <w:rFonts w:ascii="Times New Roman" w:hAnsi="Times New Roman" w:cs="Times New Roman"/>
-          <w:sz w:val="24"/>
-          <w:szCs w:val="24"/>
-        </w:rPr>
-        <w:t xml:space="preserve">, </w:t>
-      </w:r>
-      <w:r>
-        <w:rPr>
-          <w:rFonts w:ascii="Times New Roman" w:hAnsi="Times New Roman" w:cs="Times New Roman"/>
-          <w:sz w:val="24"/>
-          <w:szCs w:val="24"/>
-        </w:rPr>
-        <w:t>количество комнат и номер квартиры.</w:t>
-      </w:r>
-    </w:p>
-    <w:p>
-      <w:pPr>
-        <w:spacing w:line="360" w:lineRule="auto"/>
-        <w:ind w:left="712" w:firstLine="704"/>
-        <w:rPr>
-          <w:rFonts w:ascii="Times New Roman" w:hAnsi="Times New Roman" w:cs="Times New Roman"/>
-          <w:sz w:val="24"/>
-          <w:szCs w:val="24"/>
-        </w:rPr>
-      </w:pPr>
-      <w:r>
-        <w:rPr>
-          <w:rFonts w:ascii="Consolas" w:hAnsi="Consolas" w:cs="Consolas"/>
-          <w:color w:val="0000FF"/>
-          <w:sz w:val="19"/>
-          <w:szCs w:val="19"/>
-          <w:lang w:val="en-US"/>
-        </w:rPr>
-        <w:t>class</w:t>
-      </w:r>
-      <w:r>
-        <w:rPr>
-          <w:rFonts w:ascii="Consolas" w:hAnsi="Consolas" w:cs="Consolas"/>
-          <w:color w:val="000000"/>
-          <w:sz w:val="19"/>
-          <w:szCs w:val="19"/>
-        </w:rPr>
-        <w:t xml:space="preserve"> </w:t>
-      </w:r>
-      <w:proofErr w:type="spellStart"/>
-      <w:r>
-        <w:rPr>
-          <w:rFonts w:ascii="Consolas" w:hAnsi="Consolas" w:cs="Consolas"/>
-          <w:color w:val="2B91AF"/>
-          <w:sz w:val="19"/>
-          <w:szCs w:val="19"/>
-        </w:rPr>
-        <w:t>street</w:t>
-      </w:r>
-      <w:proofErr w:type="spellEnd"/>
-      <w:r>
-        <w:rPr>
-          <w:rFonts w:ascii="Consolas" w:hAnsi="Consolas" w:cs="Consolas"/>
-          <w:color w:val="2B91AF"/>
-          <w:sz w:val="19"/>
-          <w:szCs w:val="19"/>
-        </w:rPr>
-        <w:t xml:space="preserve"> </w:t>
-      </w:r>
-      <w:r>
-        <w:rPr>
-          <w:rFonts w:ascii="Times New Roman" w:hAnsi="Times New Roman" w:cs="Times New Roman"/>
-          <w:sz w:val="24"/>
-          <w:szCs w:val="24"/>
-        </w:rPr>
-        <w:t>–</w:t>
-      </w:r>
-      <w:r>
-        <w:rPr>
-          <w:rFonts w:ascii="Times New Roman" w:hAnsi="Times New Roman" w:cs="Times New Roman"/>
-          <w:sz w:val="24"/>
-          <w:szCs w:val="24"/>
-        </w:rPr>
-        <w:t xml:space="preserve"> </w:t>
-      </w:r>
-      <w:r>
-        <w:rPr>
-          <w:rFonts w:ascii="Times New Roman" w:hAnsi="Times New Roman" w:cs="Times New Roman"/>
-          <w:sz w:val="24"/>
-          <w:szCs w:val="24"/>
-        </w:rPr>
-        <w:t>класс</w:t>
-      </w:r>
-      <w:r>
-        <w:rPr>
-          <w:rFonts w:ascii="Times New Roman" w:hAnsi="Times New Roman" w:cs="Times New Roman"/>
-          <w:sz w:val="24"/>
-          <w:szCs w:val="24"/>
-        </w:rPr>
-        <w:t>,</w:t>
-      </w:r>
-      <w:r>
-        <w:rPr>
-          <w:rFonts w:ascii="Times New Roman" w:hAnsi="Times New Roman" w:cs="Times New Roman"/>
-          <w:sz w:val="24"/>
-          <w:szCs w:val="24"/>
-        </w:rPr>
-        <w:t xml:space="preserve"> описывающие параметры улицы</w:t>
-      </w:r>
-      <w:r>
-        <w:rPr>
-          <w:rFonts w:ascii="Times New Roman" w:hAnsi="Times New Roman" w:cs="Times New Roman"/>
-          <w:sz w:val="24"/>
-          <w:szCs w:val="24"/>
-        </w:rPr>
-        <w:t>,</w:t>
-      </w:r>
-      <w:r>
-        <w:rPr>
-          <w:rFonts w:ascii="Times New Roman" w:hAnsi="Times New Roman" w:cs="Times New Roman"/>
-          <w:sz w:val="24"/>
-          <w:szCs w:val="24"/>
-        </w:rPr>
-        <w:t xml:space="preserve"> а именно</w:t>
-      </w:r>
-      <w:r>
-        <w:rPr>
-          <w:rFonts w:ascii="Times New Roman" w:hAnsi="Times New Roman" w:cs="Times New Roman"/>
-          <w:sz w:val="24"/>
-          <w:szCs w:val="24"/>
-        </w:rPr>
-        <w:t xml:space="preserve"> </w:t>
-      </w:r>
-      <w:r>
-        <w:rPr>
-          <w:rFonts w:ascii="Times New Roman" w:hAnsi="Times New Roman" w:cs="Times New Roman"/>
-          <w:sz w:val="24"/>
-          <w:szCs w:val="24"/>
-        </w:rPr>
-        <w:t>на</w:t>
-      </w:r>
-      <w:r>
-        <w:rPr>
-          <w:rFonts w:ascii="Times New Roman" w:hAnsi="Times New Roman" w:cs="Times New Roman"/>
-          <w:sz w:val="24"/>
-          <w:szCs w:val="24"/>
-        </w:rPr>
-        <w:t>звание улицы и краткое описание</w:t>
-      </w:r>
-      <w:r>
-        <w:rPr>
-          <w:rFonts w:ascii="Consolas" w:hAnsi="Consolas" w:cs="Consolas"/>
-          <w:color w:val="000000"/>
-          <w:sz w:val="19"/>
-          <w:szCs w:val="19"/>
-        </w:rPr>
-        <w:t>.</w:t>
-      </w:r>
-    </w:p>
-    <w:p>
-      <w:pPr>
-        <w:spacing w:line="360" w:lineRule="auto"/>
-        <w:ind w:left="712" w:firstLine="704"/>
-        <w:rPr>
-          <w:rFonts w:ascii="Times New Roman" w:hAnsi="Times New Roman" w:cs="Times New Roman"/>
-          <w:sz w:val="24"/>
-          <w:szCs w:val="24"/>
-        </w:rPr>
-      </w:pPr>
-    </w:p>
-    <w:p>
-      <w:pPr>
-        <w:spacing w:line="360" w:lineRule="auto"/>
-        <w:ind w:firstLine="397"/>
-        <w:rPr>
-          <w:rFonts w:ascii="Times New Roman" w:hAnsi="Times New Roman" w:cs="Times New Roman"/>
-          <w:color w:val="000000" w:themeColor="text1"/>
-          <w:sz w:val="24"/>
-          <w:szCs w:val="24"/>
-          <w:lang w:val="en-US"/>
-        </w:rPr>
-      </w:pPr>
-      <w:r>
-        <w:rPr>
-          <w:rFonts w:ascii="Times New Roman" w:hAnsi="Times New Roman" w:cs="Times New Roman"/>
-          <w:color w:val="000000" w:themeColor="text1"/>
-          <w:sz w:val="24"/>
-          <w:szCs w:val="24"/>
-        </w:rPr>
-        <w:t>Описание</w:t>
-      </w:r>
-      <w:r>
-        <w:rPr>
-          <w:rFonts w:ascii="Times New Roman" w:hAnsi="Times New Roman" w:cs="Times New Roman"/>
-          <w:color w:val="000000" w:themeColor="text1"/>
-          <w:sz w:val="24"/>
-          <w:szCs w:val="24"/>
-          <w:lang w:val="en-US"/>
-        </w:rPr>
-        <w:t xml:space="preserve"> </w:t>
-      </w:r>
-      <w:r>
-        <w:rPr>
-          <w:rFonts w:ascii="Times New Roman" w:hAnsi="Times New Roman" w:cs="Times New Roman"/>
-          <w:color w:val="000000" w:themeColor="text1"/>
-          <w:sz w:val="24"/>
-          <w:szCs w:val="24"/>
-        </w:rPr>
-        <w:t>методов</w:t>
-      </w:r>
-      <w:r>
-        <w:rPr>
-          <w:rFonts w:ascii="Times New Roman" w:hAnsi="Times New Roman" w:cs="Times New Roman"/>
-          <w:color w:val="000000" w:themeColor="text1"/>
-          <w:sz w:val="24"/>
-          <w:szCs w:val="24"/>
-          <w:lang w:val="en-US"/>
-        </w:rPr>
-        <w:t xml:space="preserve"> </w:t>
-      </w:r>
-      <w:r>
-        <w:rPr>
-          <w:rFonts w:ascii="Times New Roman" w:hAnsi="Times New Roman" w:cs="Times New Roman"/>
-          <w:color w:val="000000" w:themeColor="text1"/>
-          <w:sz w:val="24"/>
-          <w:szCs w:val="24"/>
-        </w:rPr>
-        <w:t>класса</w:t>
-      </w:r>
-      <w:r>
-        <w:rPr>
-          <w:rFonts w:ascii="Times New Roman" w:hAnsi="Times New Roman" w:cs="Times New Roman"/>
-          <w:color w:val="000000" w:themeColor="text1"/>
-          <w:sz w:val="24"/>
-          <w:szCs w:val="24"/>
-          <w:lang w:val="en-US"/>
-        </w:rPr>
-        <w:t xml:space="preserve"> </w:t>
-      </w:r>
-      <w:r>
-        <w:rPr>
-          <w:rFonts w:ascii="Consolas" w:hAnsi="Consolas" w:cs="Consolas"/>
-          <w:color w:val="2B91AF"/>
-          <w:sz w:val="19"/>
-          <w:szCs w:val="19"/>
-          <w:lang w:val="en-US"/>
-        </w:rPr>
-        <w:t>location</w:t>
-      </w:r>
-      <w:r>
-        <w:rPr>
-          <w:rFonts w:ascii="Times New Roman" w:hAnsi="Times New Roman" w:cs="Times New Roman"/>
-          <w:color w:val="000000" w:themeColor="text1"/>
-          <w:sz w:val="24"/>
-          <w:szCs w:val="24"/>
-          <w:lang w:val="en-US"/>
-        </w:rPr>
-        <w:t>:</w:t>
-      </w:r>
-    </w:p>
-    <w:p>
-      <w:pPr>
-        <w:spacing w:line="360" w:lineRule="auto"/>
-        <w:ind w:left="712" w:firstLine="704"/>
-        <w:rPr>
           <w:rFonts w:ascii="Consolas" w:hAnsi="Consolas" w:cs="Consolas"/>
           <w:color w:val="000000"/>
           <w:sz w:val="19"/>
@@ -2144,12 +2153,11 @@
       <w:r>
         <w:rPr>
           <w:rFonts w:ascii="Consolas" w:hAnsi="Consolas" w:cs="Consolas"/>
-          <w:color w:val="0000FF"/>
-          <w:sz w:val="19"/>
-          <w:szCs w:val="19"/>
-          <w:lang w:val="en-US"/>
-        </w:rPr>
-        <w:t>int</w:t>
+          <w:color w:val="2B91AF"/>
+          <w:sz w:val="19"/>
+          <w:szCs w:val="19"/>
+        </w:rPr>
+        <w:t>street</w:t>
       </w:r>
       <w:proofErr w:type="spellEnd"/>
       <w:r>
@@ -2158,9 +2166,8 @@
           <w:color w:val="000000"/>
           <w:sz w:val="19"/>
           <w:szCs w:val="19"/>
-          <w:lang w:val="en-US"/>
-        </w:rPr>
-        <w:t xml:space="preserve"> </w:t>
+        </w:rPr>
+        <w:t xml:space="preserve"> *</w:t>
       </w:r>
       <w:proofErr w:type="spellStart"/>
       <w:r>
@@ -2169,9 +2176,8 @@
           <w:color w:val="808080"/>
           <w:sz w:val="19"/>
           <w:szCs w:val="19"/>
-          <w:lang w:val="en-US"/>
-        </w:rPr>
-        <w:t>distanceSchool</w:t>
+        </w:rPr>
+        <w:t>street_new</w:t>
       </w:r>
       <w:proofErr w:type="spellEnd"/>
       <w:r>
@@ -2180,7 +2186,6 @@
           <w:color w:val="000000"/>
           <w:sz w:val="19"/>
           <w:szCs w:val="19"/>
-          <w:lang w:val="en-US"/>
         </w:rPr>
         <w:t xml:space="preserve">, </w:t>
       </w:r>
@@ -2188,12 +2193,11 @@
       <w:r>
         <w:rPr>
           <w:rFonts w:ascii="Consolas" w:hAnsi="Consolas" w:cs="Consolas"/>
-          <w:color w:val="0000FF"/>
-          <w:sz w:val="19"/>
-          <w:szCs w:val="19"/>
-          <w:lang w:val="en-US"/>
-        </w:rPr>
-        <w:t>int</w:t>
+          <w:color w:val="2B91AF"/>
+          <w:sz w:val="19"/>
+          <w:szCs w:val="19"/>
+        </w:rPr>
+        <w:t>flat</w:t>
       </w:r>
       <w:proofErr w:type="spellEnd"/>
       <w:r>
@@ -2202,9 +2206,8 @@
           <w:color w:val="000000"/>
           <w:sz w:val="19"/>
           <w:szCs w:val="19"/>
-          <w:lang w:val="en-US"/>
-        </w:rPr>
-        <w:t xml:space="preserve"> </w:t>
+        </w:rPr>
+        <w:t xml:space="preserve"> *</w:t>
       </w:r>
       <w:proofErr w:type="spellStart"/>
       <w:r>
@@ -2213,9 +2216,8 @@
           <w:color w:val="808080"/>
           <w:sz w:val="19"/>
           <w:szCs w:val="19"/>
-          <w:lang w:val="en-US"/>
-        </w:rPr>
-        <w:t>distanceHospital</w:t>
+        </w:rPr>
+        <w:t>flat_new</w:t>
       </w:r>
       <w:proofErr w:type="spellEnd"/>
       <w:r>
@@ -2224,7 +2226,6 @@
           <w:color w:val="000000"/>
           <w:sz w:val="19"/>
           <w:szCs w:val="19"/>
-          <w:lang w:val="en-US"/>
         </w:rPr>
         <w:t xml:space="preserve">, </w:t>
       </w:r>
@@ -2232,12 +2233,11 @@
       <w:r>
         <w:rPr>
           <w:rFonts w:ascii="Consolas" w:hAnsi="Consolas" w:cs="Consolas"/>
-          <w:color w:val="0000FF"/>
-          <w:sz w:val="19"/>
-          <w:szCs w:val="19"/>
-          <w:lang w:val="en-US"/>
-        </w:rPr>
-        <w:t>int</w:t>
+          <w:color w:val="2B91AF"/>
+          <w:sz w:val="19"/>
+          <w:szCs w:val="19"/>
+        </w:rPr>
+        <w:t>location</w:t>
       </w:r>
       <w:proofErr w:type="spellEnd"/>
       <w:r>
@@ -2246,9 +2246,8 @@
           <w:color w:val="000000"/>
           <w:sz w:val="19"/>
           <w:szCs w:val="19"/>
-          <w:lang w:val="en-US"/>
-        </w:rPr>
-        <w:t xml:space="preserve"> </w:t>
+        </w:rPr>
+        <w:t xml:space="preserve"> *</w:t>
       </w:r>
       <w:proofErr w:type="spellStart"/>
       <w:r>
@@ -2257,105 +2256,8 @@
           <w:color w:val="808080"/>
           <w:sz w:val="19"/>
           <w:szCs w:val="19"/>
-          <w:lang w:val="en-US"/>
-        </w:rPr>
-        <w:t>distanceKindergarten</w:t>
-      </w:r>
-      <w:proofErr w:type="spellEnd"/>
-      <w:r>
-        <w:rPr>
-          <w:rFonts w:ascii="Consolas" w:hAnsi="Consolas" w:cs="Consolas"/>
-          <w:color w:val="000000"/>
-          <w:sz w:val="19"/>
-          <w:szCs w:val="19"/>
-          <w:lang w:val="en-US"/>
-        </w:rPr>
-        <w:t xml:space="preserve">, </w:t>
-      </w:r>
-      <w:r>
-        <w:rPr>
-          <w:rFonts w:ascii="Consolas" w:hAnsi="Consolas" w:cs="Consolas"/>
-          <w:color w:val="0000FF"/>
-          <w:sz w:val="19"/>
-          <w:szCs w:val="19"/>
-          <w:lang w:val="en-US"/>
-        </w:rPr>
-        <w:t>char</w:t>
-      </w:r>
-      <w:r>
-        <w:rPr>
-          <w:rFonts w:ascii="Consolas" w:hAnsi="Consolas" w:cs="Consolas"/>
-          <w:color w:val="000000"/>
-          <w:sz w:val="19"/>
-          <w:szCs w:val="19"/>
-          <w:lang w:val="en-US"/>
-        </w:rPr>
-        <w:t xml:space="preserve"> </w:t>
-      </w:r>
-      <w:proofErr w:type="spellStart"/>
-      <w:r>
-        <w:rPr>
-          <w:rFonts w:ascii="Consolas" w:hAnsi="Consolas" w:cs="Consolas"/>
-          <w:color w:val="808080"/>
-          <w:sz w:val="19"/>
-          <w:szCs w:val="19"/>
-          <w:lang w:val="en-US"/>
-        </w:rPr>
-        <w:t>house</w:t>
-      </w:r>
-      <w:r>
-        <w:rPr>
-          <w:rFonts w:ascii="Consolas" w:hAnsi="Consolas" w:cs="Consolas"/>
-          <w:color w:val="808080"/>
-          <w:sz w:val="19"/>
-          <w:szCs w:val="19"/>
-          <w:lang w:val="en-US"/>
-        </w:rPr>
-        <w:t>treet</w:t>
-      </w:r>
-      <w:proofErr w:type="spellEnd"/>
-      <w:r>
-        <w:rPr>
-          <w:rFonts w:ascii="Consolas" w:hAnsi="Consolas" w:cs="Consolas"/>
-          <w:color w:val="000000"/>
-          <w:sz w:val="19"/>
-          <w:szCs w:val="19"/>
-          <w:lang w:val="en-US"/>
-        </w:rPr>
-        <w:t xml:space="preserve">[30], </w:t>
-      </w:r>
-      <w:proofErr w:type="spellStart"/>
-      <w:r>
-        <w:rPr>
-          <w:rFonts w:ascii="Consolas" w:hAnsi="Consolas" w:cs="Consolas"/>
-          <w:color w:val="0000FF"/>
-          <w:sz w:val="19"/>
-          <w:szCs w:val="19"/>
-          <w:lang w:val="en-US"/>
-        </w:rPr>
-        <w:t>int</w:t>
-      </w:r>
-      <w:proofErr w:type="spellEnd"/>
-      <w:r>
-        <w:rPr>
-          <w:rFonts w:ascii="Consolas" w:hAnsi="Consolas" w:cs="Consolas"/>
-          <w:color w:val="000000"/>
-          <w:sz w:val="19"/>
-          <w:szCs w:val="19"/>
-          <w:lang w:val="en-US"/>
-        </w:rPr>
-        <w:t xml:space="preserve"> </w:t>
-      </w:r>
-      <w:proofErr w:type="spellStart"/>
-      <w:r>
-        <w:rPr>
-          <w:rFonts w:ascii="Consolas" w:hAnsi="Consolas" w:cs="Consolas"/>
-          <w:color w:val="808080"/>
-          <w:sz w:val="19"/>
-          <w:szCs w:val="19"/>
-          <w:lang w:val="en-US"/>
-        </w:rPr>
-        <w:t>numHouse</w:t>
+        </w:rPr>
+        <w:t>location_new</w:t>
       </w:r>
       <w:proofErr w:type="spellEnd"/>
       <w:r>
@@ -9983,7 +9885,7 @@
 </file>
 
 <file path=customXml/itemProps1.xml><?xml version="1.0" encoding="utf-8"?>
-<ds:datastoreItem xmlns:ds="http://schemas.openxmlformats.org/officeDocument/2006/customXml" ds:itemID="{EA344C73-91F4-4FA1-A1C3-2BDD0AFE58AF}">
+<ds:datastoreItem xmlns:ds="http://schemas.openxmlformats.org/officeDocument/2006/customXml" ds:itemID="{941076CF-D255-48DA-AC54-397C4D6FEEC2}">
   <ds:schemaRefs>
     <ds:schemaRef ds:uri="http://schemas.openxmlformats.org/officeDocument/2006/bibliography"/>
   </ds:schemaRefs>

</xml_diff>

<commit_message>
method (*) and (&)
</commit_message>
<xml_diff>
--- a/Отчет.docx
+++ b/Отчет.docx
@@ -1538,18 +1538,7 @@
           <w:sz w:val="19"/>
           <w:szCs w:val="19"/>
         </w:rPr>
-        <w:t>f</w:t>
-      </w:r>
-      <w:bookmarkStart w:id="0" w:name="_GoBack"/>
-      <w:bookmarkEnd w:id="0"/>
-      <w:r>
-        <w:rPr>
-          <w:rFonts w:ascii="Consolas" w:hAnsi="Consolas" w:cs="Consolas"/>
-          <w:color w:val="2B91AF"/>
-          <w:sz w:val="19"/>
-          <w:szCs w:val="19"/>
-        </w:rPr>
-        <w:t>lat</w:t>
+        <w:t>flat</w:t>
       </w:r>
       <w:proofErr w:type="spellEnd"/>
       <w:proofErr w:type="gramEnd"/>
@@ -2148,16 +2137,79 @@
         </w:rPr>
         <w:t>(</w:t>
       </w:r>
+      <w:proofErr w:type="gramEnd"/>
+      <w:r>
+        <w:rPr>
+          <w:rFonts w:ascii="Consolas" w:hAnsi="Consolas" w:cs="Consolas"/>
+          <w:color w:val="2B91AF"/>
+          <w:sz w:val="19"/>
+          <w:szCs w:val="19"/>
+          <w:lang w:val="en-US"/>
+        </w:rPr>
+        <w:t>street</w:t>
+      </w:r>
+      <w:r>
+        <w:rPr>
+          <w:rFonts w:ascii="Consolas" w:hAnsi="Consolas" w:cs="Consolas"/>
+          <w:color w:val="000000"/>
+          <w:sz w:val="19"/>
+          <w:szCs w:val="19"/>
+          <w:lang w:val="en-US"/>
+        </w:rPr>
+        <w:t xml:space="preserve"> *</w:t>
+      </w:r>
       <w:proofErr w:type="spellStart"/>
-      <w:proofErr w:type="gramEnd"/>
+      <w:r>
+        <w:rPr>
+          <w:rFonts w:ascii="Consolas" w:hAnsi="Consolas" w:cs="Consolas"/>
+          <w:color w:val="808080"/>
+          <w:sz w:val="19"/>
+          <w:szCs w:val="19"/>
+          <w:lang w:val="en-US"/>
+        </w:rPr>
+        <w:t>street_new</w:t>
+      </w:r>
+      <w:proofErr w:type="spellEnd"/>
+      <w:r>
+        <w:rPr>
+          <w:rFonts w:ascii="Consolas" w:hAnsi="Consolas" w:cs="Consolas"/>
+          <w:color w:val="000000"/>
+          <w:sz w:val="19"/>
+          <w:szCs w:val="19"/>
+          <w:lang w:val="en-US"/>
+        </w:rPr>
+        <w:t xml:space="preserve">, </w:t>
+      </w:r>
       <w:r>
         <w:rPr>
           <w:rFonts w:ascii="Consolas" w:hAnsi="Consolas" w:cs="Consolas"/>
           <w:color w:val="2B91AF"/>
           <w:sz w:val="19"/>
           <w:szCs w:val="19"/>
-        </w:rPr>
-        <w:t>street</w:t>
+          <w:lang w:val="en-US"/>
+        </w:rPr>
+        <w:t>flat</w:t>
+      </w:r>
+      <w:r>
+        <w:rPr>
+          <w:rFonts w:ascii="Consolas" w:hAnsi="Consolas" w:cs="Consolas"/>
+          <w:color w:val="000000"/>
+          <w:sz w:val="19"/>
+          <w:szCs w:val="19"/>
+          <w:lang w:val="en-US"/>
+        </w:rPr>
+        <w:t xml:space="preserve"> *</w:t>
+      </w:r>
+      <w:proofErr w:type="spellStart"/>
+      <w:r>
+        <w:rPr>
+          <w:rFonts w:ascii="Consolas" w:hAnsi="Consolas" w:cs="Consolas"/>
+          <w:color w:val="808080"/>
+          <w:sz w:val="19"/>
+          <w:szCs w:val="19"/>
+          <w:lang w:val="en-US"/>
+        </w:rPr>
+        <w:t>flat_new</w:t>
       </w:r>
       <w:proofErr w:type="spellEnd"/>
       <w:r>
@@ -2166,6 +2218,27 @@
           <w:color w:val="000000"/>
           <w:sz w:val="19"/>
           <w:szCs w:val="19"/>
+          <w:lang w:val="en-US"/>
+        </w:rPr>
+        <w:t xml:space="preserve">, </w:t>
+      </w:r>
+      <w:r>
+        <w:rPr>
+          <w:rFonts w:ascii="Consolas" w:hAnsi="Consolas" w:cs="Consolas"/>
+          <w:color w:val="2B91AF"/>
+          <w:sz w:val="19"/>
+          <w:szCs w:val="19"/>
+          <w:lang w:val="en-US"/>
+        </w:rPr>
+        <w:t>location</w:t>
+      </w:r>
+      <w:r>
+        <w:rPr>
+          <w:rFonts w:ascii="Consolas" w:hAnsi="Consolas" w:cs="Consolas"/>
+          <w:color w:val="000000"/>
+          <w:sz w:val="19"/>
+          <w:szCs w:val="19"/>
+          <w:lang w:val="en-US"/>
         </w:rPr>
         <w:t xml:space="preserve"> *</w:t>
       </w:r>
@@ -2176,86 +2249,7 @@
           <w:color w:val="808080"/>
           <w:sz w:val="19"/>
           <w:szCs w:val="19"/>
-        </w:rPr>
-        <w:t>street_new</w:t>
-      </w:r>
-      <w:proofErr w:type="spellEnd"/>
-      <w:r>
-        <w:rPr>
-          <w:rFonts w:ascii="Consolas" w:hAnsi="Consolas" w:cs="Consolas"/>
-          <w:color w:val="000000"/>
-          <w:sz w:val="19"/>
-          <w:szCs w:val="19"/>
-        </w:rPr>
-        <w:t xml:space="preserve">, </w:t>
-      </w:r>
-      <w:proofErr w:type="spellStart"/>
-      <w:r>
-        <w:rPr>
-          <w:rFonts w:ascii="Consolas" w:hAnsi="Consolas" w:cs="Consolas"/>
-          <w:color w:val="2B91AF"/>
-          <w:sz w:val="19"/>
-          <w:szCs w:val="19"/>
-        </w:rPr>
-        <w:t>flat</w:t>
-      </w:r>
-      <w:proofErr w:type="spellEnd"/>
-      <w:r>
-        <w:rPr>
-          <w:rFonts w:ascii="Consolas" w:hAnsi="Consolas" w:cs="Consolas"/>
-          <w:color w:val="000000"/>
-          <w:sz w:val="19"/>
-          <w:szCs w:val="19"/>
-        </w:rPr>
-        <w:t xml:space="preserve"> *</w:t>
-      </w:r>
-      <w:proofErr w:type="spellStart"/>
-      <w:r>
-        <w:rPr>
-          <w:rFonts w:ascii="Consolas" w:hAnsi="Consolas" w:cs="Consolas"/>
-          <w:color w:val="808080"/>
-          <w:sz w:val="19"/>
-          <w:szCs w:val="19"/>
-        </w:rPr>
-        <w:t>flat_new</w:t>
-      </w:r>
-      <w:proofErr w:type="spellEnd"/>
-      <w:r>
-        <w:rPr>
-          <w:rFonts w:ascii="Consolas" w:hAnsi="Consolas" w:cs="Consolas"/>
-          <w:color w:val="000000"/>
-          <w:sz w:val="19"/>
-          <w:szCs w:val="19"/>
-        </w:rPr>
-        <w:t xml:space="preserve">, </w:t>
-      </w:r>
-      <w:proofErr w:type="spellStart"/>
-      <w:r>
-        <w:rPr>
-          <w:rFonts w:ascii="Consolas" w:hAnsi="Consolas" w:cs="Consolas"/>
-          <w:color w:val="2B91AF"/>
-          <w:sz w:val="19"/>
-          <w:szCs w:val="19"/>
-        </w:rPr>
-        <w:t>location</w:t>
-      </w:r>
-      <w:proofErr w:type="spellEnd"/>
-      <w:r>
-        <w:rPr>
-          <w:rFonts w:ascii="Consolas" w:hAnsi="Consolas" w:cs="Consolas"/>
-          <w:color w:val="000000"/>
-          <w:sz w:val="19"/>
-          <w:szCs w:val="19"/>
-        </w:rPr>
-        <w:t xml:space="preserve"> *</w:t>
-      </w:r>
-      <w:proofErr w:type="spellStart"/>
-      <w:r>
-        <w:rPr>
-          <w:rFonts w:ascii="Consolas" w:hAnsi="Consolas" w:cs="Consolas"/>
-          <w:color w:val="808080"/>
-          <w:sz w:val="19"/>
-          <w:szCs w:val="19"/>
+          <w:lang w:val="en-US"/>
         </w:rPr>
         <w:t>location_new</w:t>
       </w:r>
@@ -4167,6 +4161,229 @@
     <w:p>
       <w:pPr>
         <w:spacing w:line="360" w:lineRule="auto"/>
+        <w:ind w:left="708" w:firstLine="708"/>
+        <w:rPr>
+          <w:rFonts w:ascii="Consolas" w:hAnsi="Consolas" w:cs="Consolas"/>
+          <w:color w:val="000000"/>
+          <w:sz w:val="19"/>
+          <w:szCs w:val="19"/>
+        </w:rPr>
+      </w:pPr>
+      <w:proofErr w:type="spellStart"/>
+      <w:r>
+        <w:rPr>
+          <w:rFonts w:ascii="Consolas" w:hAnsi="Consolas" w:cs="Consolas"/>
+          <w:color w:val="000000"/>
+          <w:sz w:val="19"/>
+          <w:szCs w:val="19"/>
+          <w:lang w:val="en-US"/>
+        </w:rPr>
+        <w:t>Int</w:t>
+      </w:r>
+      <w:proofErr w:type="spellEnd"/>
+      <w:r>
+        <w:rPr>
+          <w:rFonts w:ascii="Consolas" w:hAnsi="Consolas" w:cs="Consolas"/>
+          <w:color w:val="000000"/>
+          <w:sz w:val="19"/>
+          <w:szCs w:val="19"/>
+        </w:rPr>
+        <w:t>_</w:t>
+      </w:r>
+      <w:r>
+        <w:rPr>
+          <w:rFonts w:ascii="Consolas" w:hAnsi="Consolas" w:cs="Consolas"/>
+          <w:color w:val="000000"/>
+          <w:sz w:val="19"/>
+          <w:szCs w:val="19"/>
+          <w:lang w:val="en-US"/>
+        </w:rPr>
+        <w:t>value</w:t>
+      </w:r>
+      <w:r>
+        <w:rPr>
+          <w:rFonts w:ascii="Consolas" w:hAnsi="Consolas" w:cs="Consolas"/>
+          <w:color w:val="000000"/>
+          <w:sz w:val="19"/>
+          <w:szCs w:val="19"/>
+        </w:rPr>
+        <w:t>_</w:t>
+      </w:r>
+      <w:proofErr w:type="gramStart"/>
+      <w:r>
+        <w:rPr>
+          <w:rFonts w:ascii="Consolas" w:hAnsi="Consolas" w:cs="Consolas"/>
+          <w:color w:val="000000"/>
+          <w:sz w:val="19"/>
+          <w:szCs w:val="19"/>
+          <w:lang w:val="en-US"/>
+        </w:rPr>
+        <w:t>location</w:t>
+      </w:r>
+      <w:r>
+        <w:rPr>
+          <w:rFonts w:ascii="Consolas" w:hAnsi="Consolas" w:cs="Consolas"/>
+          <w:color w:val="000000"/>
+          <w:sz w:val="19"/>
+          <w:szCs w:val="19"/>
+        </w:rPr>
+        <w:t>(</w:t>
+      </w:r>
+      <w:proofErr w:type="gramEnd"/>
+      <w:r>
+        <w:rPr>
+          <w:rFonts w:ascii="Consolas" w:hAnsi="Consolas" w:cs="Consolas"/>
+          <w:color w:val="2B91AF"/>
+          <w:sz w:val="19"/>
+          <w:szCs w:val="19"/>
+          <w:lang w:val="en-US"/>
+        </w:rPr>
+        <w:t>location</w:t>
+      </w:r>
+      <w:r>
+        <w:rPr>
+          <w:rFonts w:ascii="Consolas" w:hAnsi="Consolas" w:cs="Consolas"/>
+          <w:color w:val="000000"/>
+          <w:sz w:val="19"/>
+          <w:szCs w:val="19"/>
+        </w:rPr>
+        <w:t xml:space="preserve">&amp; </w:t>
+      </w:r>
+      <w:r>
+        <w:rPr>
+          <w:rFonts w:ascii="Consolas" w:hAnsi="Consolas" w:cs="Consolas"/>
+          <w:color w:val="808080"/>
+          <w:sz w:val="19"/>
+          <w:szCs w:val="19"/>
+          <w:lang w:val="en-US"/>
+        </w:rPr>
+        <w:t>location</w:t>
+      </w:r>
+      <w:r>
+        <w:rPr>
+          <w:rFonts w:ascii="Consolas" w:hAnsi="Consolas" w:cs="Consolas"/>
+          <w:color w:val="000000"/>
+          <w:sz w:val="19"/>
+          <w:szCs w:val="19"/>
+        </w:rPr>
+        <w:t xml:space="preserve">) – </w:t>
+      </w:r>
+      <w:r>
+        <w:rPr>
+          <w:rFonts w:ascii="Times New Roman" w:hAnsi="Times New Roman" w:cs="Times New Roman"/>
+          <w:sz w:val="24"/>
+          <w:szCs w:val="24"/>
+        </w:rPr>
+        <w:t>дружественный</w:t>
+      </w:r>
+      <w:r>
+        <w:rPr>
+          <w:rFonts w:ascii="Times New Roman" w:hAnsi="Times New Roman" w:cs="Times New Roman"/>
+          <w:sz w:val="24"/>
+          <w:szCs w:val="24"/>
+        </w:rPr>
+        <w:t xml:space="preserve"> </w:t>
+      </w:r>
+      <w:r>
+        <w:rPr>
+          <w:rFonts w:ascii="Times New Roman" w:hAnsi="Times New Roman" w:cs="Times New Roman"/>
+          <w:sz w:val="24"/>
+          <w:szCs w:val="24"/>
+        </w:rPr>
+        <w:t>м</w:t>
+      </w:r>
+      <w:r>
+        <w:rPr>
+          <w:rFonts w:ascii="Times New Roman" w:hAnsi="Times New Roman" w:cs="Times New Roman"/>
+          <w:sz w:val="24"/>
+          <w:szCs w:val="24"/>
+        </w:rPr>
+        <w:t>етод</w:t>
+      </w:r>
+      <w:r>
+        <w:rPr>
+          <w:rFonts w:ascii="Times New Roman" w:hAnsi="Times New Roman" w:cs="Times New Roman"/>
+          <w:sz w:val="24"/>
+          <w:szCs w:val="24"/>
+        </w:rPr>
+        <w:t>,</w:t>
+      </w:r>
+      <w:r>
+        <w:rPr>
+          <w:rFonts w:ascii="Times New Roman" w:hAnsi="Times New Roman" w:cs="Times New Roman"/>
+          <w:sz w:val="24"/>
+          <w:szCs w:val="24"/>
+        </w:rPr>
+        <w:t xml:space="preserve"> хранящий в себе массив значений</w:t>
+      </w:r>
+      <w:r>
+        <w:rPr>
+          <w:rFonts w:ascii="Times New Roman" w:hAnsi="Times New Roman" w:cs="Times New Roman"/>
+          <w:sz w:val="24"/>
+          <w:szCs w:val="24"/>
+        </w:rPr>
+        <w:t xml:space="preserve">: </w:t>
+      </w:r>
+      <w:r>
+        <w:rPr>
+          <w:rFonts w:ascii="Times New Roman" w:hAnsi="Times New Roman" w:cs="Times New Roman"/>
+          <w:sz w:val="24"/>
+          <w:szCs w:val="24"/>
+        </w:rPr>
+        <w:t>расстояние до детского сада</w:t>
+      </w:r>
+      <w:r>
+        <w:rPr>
+          <w:rFonts w:ascii="Times New Roman" w:hAnsi="Times New Roman" w:cs="Times New Roman"/>
+          <w:sz w:val="24"/>
+          <w:szCs w:val="24"/>
+        </w:rPr>
+        <w:t xml:space="preserve">, </w:t>
+      </w:r>
+      <w:r>
+        <w:rPr>
+          <w:rFonts w:ascii="Times New Roman" w:hAnsi="Times New Roman" w:cs="Times New Roman"/>
+          <w:sz w:val="24"/>
+          <w:szCs w:val="24"/>
+        </w:rPr>
+        <w:t>до школы</w:t>
+      </w:r>
+      <w:r>
+        <w:rPr>
+          <w:rFonts w:ascii="Times New Roman" w:hAnsi="Times New Roman" w:cs="Times New Roman"/>
+          <w:sz w:val="24"/>
+          <w:szCs w:val="24"/>
+        </w:rPr>
+        <w:t xml:space="preserve">, </w:t>
+      </w:r>
+      <w:r>
+        <w:rPr>
+          <w:rFonts w:ascii="Times New Roman" w:hAnsi="Times New Roman" w:cs="Times New Roman"/>
+          <w:sz w:val="24"/>
+          <w:szCs w:val="24"/>
+        </w:rPr>
+        <w:t>до больницы</w:t>
+      </w:r>
+      <w:r>
+        <w:rPr>
+          <w:rFonts w:ascii="Times New Roman" w:hAnsi="Times New Roman" w:cs="Times New Roman"/>
+          <w:sz w:val="24"/>
+          <w:szCs w:val="24"/>
+        </w:rPr>
+        <w:t xml:space="preserve">, </w:t>
+      </w:r>
+      <w:r>
+        <w:rPr>
+          <w:rFonts w:ascii="Times New Roman" w:hAnsi="Times New Roman" w:cs="Times New Roman"/>
+          <w:sz w:val="24"/>
+          <w:szCs w:val="24"/>
+        </w:rPr>
+        <w:t>номер дома. Возвращает этот массив.</w:t>
+      </w:r>
+    </w:p>
+    <w:p>
+      <w:pPr>
+        <w:spacing w:line="360" w:lineRule="auto"/>
         <w:ind w:firstLine="397"/>
         <w:rPr>
           <w:rFonts w:ascii="Times New Roman" w:hAnsi="Times New Roman" w:cs="Times New Roman"/>
@@ -4267,7 +4484,6 @@
           <w:color w:val="000000"/>
           <w:sz w:val="19"/>
           <w:szCs w:val="19"/>
-          <w:lang w:val="en-US"/>
         </w:rPr>
         <w:t>(</w:t>
       </w:r>
@@ -4288,7 +4504,6 @@
           <w:color w:val="000000"/>
           <w:sz w:val="19"/>
           <w:szCs w:val="19"/>
-          <w:lang w:val="en-US"/>
         </w:rPr>
         <w:t xml:space="preserve"> </w:t>
       </w:r>
@@ -4310,7 +4525,6 @@
           <w:color w:val="000000"/>
           <w:sz w:val="19"/>
           <w:szCs w:val="19"/>
-          <w:lang w:val="en-US"/>
         </w:rPr>
         <w:t xml:space="preserve">[], </w:t>
       </w:r>
@@ -4330,7 +4544,6 @@
           <w:color w:val="000000"/>
           <w:sz w:val="19"/>
           <w:szCs w:val="19"/>
-          <w:lang w:val="en-US"/>
         </w:rPr>
         <w:t xml:space="preserve"> </w:t>
       </w:r>
@@ -4352,7 +4565,6 @@
           <w:color w:val="000000"/>
           <w:sz w:val="19"/>
           <w:szCs w:val="19"/>
-          <w:lang w:val="en-US"/>
         </w:rPr>
         <w:t>[])</w:t>
       </w:r>
@@ -4361,16 +4573,14 @@
           <w:rFonts w:ascii="Times New Roman" w:hAnsi="Times New Roman" w:cs="Times New Roman"/>
           <w:sz w:val="24"/>
           <w:szCs w:val="24"/>
-          <w:lang w:val="en-US"/>
-        </w:rPr>
-        <w:t xml:space="preserve"> </w:t>
-      </w:r>
-      <w:r>
-        <w:rPr>
-          <w:rFonts w:ascii="Times New Roman" w:hAnsi="Times New Roman" w:cs="Times New Roman"/>
-          <w:sz w:val="24"/>
-          <w:szCs w:val="24"/>
-          <w:lang w:val="en-US"/>
+        </w:rPr>
+        <w:t xml:space="preserve"> </w:t>
+      </w:r>
+      <w:r>
+        <w:rPr>
+          <w:rFonts w:ascii="Times New Roman" w:hAnsi="Times New Roman" w:cs="Times New Roman"/>
+          <w:sz w:val="24"/>
+          <w:szCs w:val="24"/>
         </w:rPr>
         <w:t xml:space="preserve">– </w:t>
       </w:r>
@@ -4387,16 +4597,14 @@
           <w:rFonts w:ascii="Times New Roman" w:hAnsi="Times New Roman" w:cs="Times New Roman"/>
           <w:sz w:val="24"/>
           <w:szCs w:val="24"/>
-          <w:lang w:val="en-US"/>
-        </w:rPr>
-        <w:t xml:space="preserve"> </w:t>
-      </w:r>
-      <w:r>
-        <w:rPr>
-          <w:rFonts w:ascii="Times New Roman" w:hAnsi="Times New Roman" w:cs="Times New Roman"/>
-          <w:sz w:val="24"/>
-          <w:szCs w:val="24"/>
-          <w:lang w:val="en-US"/>
+        </w:rPr>
+        <w:t xml:space="preserve"> </w:t>
+      </w:r>
+      <w:r>
+        <w:rPr>
+          <w:rFonts w:ascii="Times New Roman" w:hAnsi="Times New Roman" w:cs="Times New Roman"/>
+          <w:sz w:val="24"/>
+          <w:szCs w:val="24"/>
         </w:rPr>
         <w:t xml:space="preserve"> </w:t>
       </w:r>
@@ -4413,7 +4621,6 @@
           <w:rFonts w:ascii="Times New Roman" w:hAnsi="Times New Roman" w:cs="Times New Roman"/>
           <w:sz w:val="24"/>
           <w:szCs w:val="24"/>
-          <w:lang w:val="en-US"/>
         </w:rPr>
         <w:t xml:space="preserve"> </w:t>
       </w:r>
@@ -4430,7 +4637,6 @@
           <w:rFonts w:ascii="Times New Roman" w:hAnsi="Times New Roman" w:cs="Times New Roman"/>
           <w:sz w:val="24"/>
           <w:szCs w:val="24"/>
-          <w:lang w:val="en-US"/>
         </w:rPr>
         <w:t xml:space="preserve"> </w:t>
       </w:r>
@@ -4447,7 +4653,6 @@
           <w:rFonts w:ascii="Times New Roman" w:hAnsi="Times New Roman" w:cs="Times New Roman"/>
           <w:sz w:val="24"/>
           <w:szCs w:val="24"/>
-          <w:lang w:val="en-US"/>
         </w:rPr>
         <w:t xml:space="preserve"> </w:t>
       </w:r>
@@ -4466,7 +4671,6 @@
           <w:rFonts w:ascii="Times New Roman" w:hAnsi="Times New Roman" w:cs="Times New Roman"/>
           <w:sz w:val="24"/>
           <w:szCs w:val="24"/>
-          <w:lang w:val="en-US"/>
         </w:rPr>
         <w:t xml:space="preserve">. </w:t>
       </w:r>
@@ -4962,6 +5166,7 @@
           <w:szCs w:val="19"/>
           <w:lang w:val="en-US"/>
         </w:rPr>
+        <w:lastRenderedPageBreak/>
         <w:t>Get</w:t>
       </w:r>
       <w:r>
@@ -5214,7 +5419,6 @@
           <w:szCs w:val="19"/>
           <w:lang w:val="en-US"/>
         </w:rPr>
-        <w:lastRenderedPageBreak/>
         <w:t>Get</w:t>
       </w:r>
       <w:r>
@@ -5557,6 +5761,235 @@
     <w:p>
       <w:pPr>
         <w:spacing w:line="360" w:lineRule="auto"/>
+        <w:ind w:left="708" w:firstLine="708"/>
+        <w:rPr>
+          <w:rFonts w:ascii="Times New Roman" w:hAnsi="Times New Roman" w:cs="Times New Roman"/>
+          <w:sz w:val="24"/>
+          <w:szCs w:val="24"/>
+          <w:lang w:val="en-US"/>
+        </w:rPr>
+      </w:pPr>
+      <w:proofErr w:type="gramStart"/>
+      <w:r>
+        <w:rPr>
+          <w:rFonts w:ascii="Consolas" w:hAnsi="Consolas" w:cs="Consolas"/>
+          <w:color w:val="000000"/>
+          <w:sz w:val="19"/>
+          <w:szCs w:val="19"/>
+          <w:lang w:val="en-US"/>
+        </w:rPr>
+        <w:t>house(</w:t>
+      </w:r>
+      <w:proofErr w:type="gramEnd"/>
+      <w:r>
+        <w:rPr>
+          <w:rFonts w:ascii="Consolas" w:hAnsi="Consolas" w:cs="Consolas"/>
+          <w:color w:val="000000"/>
+          <w:sz w:val="19"/>
+          <w:szCs w:val="19"/>
+          <w:lang w:val="en-US"/>
+        </w:rPr>
+        <w:t>)</w:t>
+      </w:r>
+      <w:r>
+        <w:rPr>
+          <w:rFonts w:ascii="Consolas" w:hAnsi="Consolas" w:cs="Consolas"/>
+          <w:color w:val="000000"/>
+          <w:sz w:val="19"/>
+          <w:szCs w:val="19"/>
+          <w:lang w:val="en-US"/>
+        </w:rPr>
+        <w:t xml:space="preserve"> – </w:t>
+      </w:r>
+      <w:r>
+        <w:rPr>
+          <w:rFonts w:ascii="Times New Roman" w:hAnsi="Times New Roman" w:cs="Times New Roman"/>
+          <w:sz w:val="24"/>
+          <w:szCs w:val="24"/>
+        </w:rPr>
+        <w:t>конструктор</w:t>
+      </w:r>
+      <w:r>
+        <w:rPr>
+          <w:rFonts w:ascii="Times New Roman" w:hAnsi="Times New Roman" w:cs="Times New Roman"/>
+          <w:sz w:val="24"/>
+          <w:szCs w:val="24"/>
+          <w:lang w:val="en-US"/>
+        </w:rPr>
+        <w:t xml:space="preserve"> </w:t>
+      </w:r>
+      <w:r>
+        <w:rPr>
+          <w:rFonts w:ascii="Times New Roman" w:hAnsi="Times New Roman" w:cs="Times New Roman"/>
+          <w:sz w:val="24"/>
+          <w:szCs w:val="24"/>
+        </w:rPr>
+        <w:t>класса</w:t>
+      </w:r>
+      <w:r>
+        <w:rPr>
+          <w:rFonts w:ascii="Times New Roman" w:hAnsi="Times New Roman" w:cs="Times New Roman"/>
+          <w:sz w:val="24"/>
+          <w:szCs w:val="24"/>
+          <w:lang w:val="en-US"/>
+        </w:rPr>
+        <w:t>.</w:t>
+      </w:r>
+      <w:r>
+        <w:rPr>
+          <w:rFonts w:ascii="Times New Roman" w:hAnsi="Times New Roman" w:cs="Times New Roman"/>
+          <w:sz w:val="24"/>
+          <w:szCs w:val="24"/>
+          <w:lang w:val="en-US"/>
+        </w:rPr>
+        <w:t xml:space="preserve"> </w:t>
+      </w:r>
+    </w:p>
+    <w:p>
+      <w:pPr>
+        <w:spacing w:line="360" w:lineRule="auto"/>
+        <w:ind w:left="708" w:firstLine="708"/>
+        <w:rPr>
+          <w:rFonts w:ascii="Times New Roman" w:hAnsi="Times New Roman" w:cs="Times New Roman"/>
+          <w:color w:val="000000" w:themeColor="text1"/>
+          <w:sz w:val="24"/>
+          <w:szCs w:val="24"/>
+          <w:lang w:val="en-US"/>
+        </w:rPr>
+      </w:pPr>
+      <w:r>
+        <w:rPr>
+          <w:rFonts w:ascii="Consolas" w:hAnsi="Consolas" w:cs="Consolas"/>
+          <w:color w:val="000000"/>
+          <w:sz w:val="19"/>
+          <w:szCs w:val="19"/>
+          <w:lang w:val="en-US"/>
+        </w:rPr>
+        <w:t>array</w:t>
+      </w:r>
+      <w:r>
+        <w:rPr>
+          <w:rFonts w:ascii="Consolas" w:hAnsi="Consolas" w:cs="Consolas"/>
+          <w:color w:val="000000"/>
+          <w:sz w:val="19"/>
+          <w:szCs w:val="19"/>
+        </w:rPr>
+        <w:t>_</w:t>
+      </w:r>
+      <w:proofErr w:type="gramStart"/>
+      <w:r>
+        <w:rPr>
+          <w:rFonts w:ascii="Consolas" w:hAnsi="Consolas" w:cs="Consolas"/>
+          <w:color w:val="000000"/>
+          <w:sz w:val="19"/>
+          <w:szCs w:val="19"/>
+          <w:lang w:val="en-US"/>
+        </w:rPr>
+        <w:t>houses</w:t>
+      </w:r>
+      <w:r>
+        <w:rPr>
+          <w:rFonts w:ascii="Consolas" w:hAnsi="Consolas" w:cs="Consolas"/>
+          <w:color w:val="000000"/>
+          <w:sz w:val="19"/>
+          <w:szCs w:val="19"/>
+        </w:rPr>
+        <w:t>(</w:t>
+      </w:r>
+      <w:proofErr w:type="spellStart"/>
+      <w:proofErr w:type="gramEnd"/>
+      <w:r>
+        <w:rPr>
+          <w:rFonts w:ascii="Consolas" w:hAnsi="Consolas" w:cs="Consolas"/>
+          <w:color w:val="0000FF"/>
+          <w:sz w:val="19"/>
+          <w:szCs w:val="19"/>
+          <w:lang w:val="en-US"/>
+        </w:rPr>
+        <w:t>int</w:t>
+      </w:r>
+      <w:proofErr w:type="spellEnd"/>
+      <w:r>
+        <w:rPr>
+          <w:rFonts w:ascii="Consolas" w:hAnsi="Consolas" w:cs="Consolas"/>
+          <w:color w:val="000000"/>
+          <w:sz w:val="19"/>
+          <w:szCs w:val="19"/>
+        </w:rPr>
+        <w:t xml:space="preserve"> </w:t>
+      </w:r>
+      <w:r>
+        <w:rPr>
+          <w:rFonts w:ascii="Consolas" w:hAnsi="Consolas" w:cs="Consolas"/>
+          <w:color w:val="808080"/>
+          <w:sz w:val="19"/>
+          <w:szCs w:val="19"/>
+          <w:lang w:val="en-US"/>
+        </w:rPr>
+        <w:t>size</w:t>
+      </w:r>
+      <w:r>
+        <w:rPr>
+          <w:rFonts w:ascii="Consolas" w:hAnsi="Consolas" w:cs="Consolas"/>
+          <w:color w:val="000000"/>
+          <w:sz w:val="19"/>
+          <w:szCs w:val="19"/>
+        </w:rPr>
+        <w:t>)</w:t>
+      </w:r>
+      <w:r>
+        <w:rPr>
+          <w:rFonts w:ascii="Consolas" w:hAnsi="Consolas" w:cs="Consolas"/>
+          <w:color w:val="000000"/>
+          <w:sz w:val="19"/>
+          <w:szCs w:val="19"/>
+        </w:rPr>
+        <w:t xml:space="preserve"> - </w:t>
+      </w:r>
+      <w:r>
+        <w:rPr>
+          <w:rFonts w:ascii="Times New Roman" w:hAnsi="Times New Roman" w:cs="Times New Roman"/>
+          <w:sz w:val="24"/>
+          <w:szCs w:val="24"/>
+        </w:rPr>
+        <w:t>метод</w:t>
+      </w:r>
+      <w:r>
+        <w:rPr>
+          <w:rFonts w:ascii="Times New Roman" w:hAnsi="Times New Roman" w:cs="Times New Roman"/>
+          <w:sz w:val="24"/>
+          <w:szCs w:val="24"/>
+        </w:rPr>
+        <w:t xml:space="preserve">  </w:t>
+      </w:r>
+      <w:r>
+        <w:rPr>
+          <w:rFonts w:ascii="Times New Roman" w:hAnsi="Times New Roman" w:cs="Times New Roman"/>
+          <w:sz w:val="24"/>
+          <w:szCs w:val="24"/>
+        </w:rPr>
+        <w:t>по созданию массива домов</w:t>
+      </w:r>
+      <w:r>
+        <w:rPr>
+          <w:rFonts w:ascii="Times New Roman" w:hAnsi="Times New Roman" w:cs="Times New Roman"/>
+          <w:sz w:val="24"/>
+          <w:szCs w:val="24"/>
+        </w:rPr>
+        <w:t>,</w:t>
+      </w:r>
+      <w:r>
+        <w:rPr>
+          <w:rFonts w:ascii="Times New Roman" w:hAnsi="Times New Roman" w:cs="Times New Roman"/>
+          <w:sz w:val="24"/>
+          <w:szCs w:val="24"/>
+        </w:rPr>
+        <w:t xml:space="preserve"> на вход получает размерность массива.</w:t>
+      </w:r>
+    </w:p>
+    <w:p>
+      <w:pPr>
+        <w:spacing w:line="360" w:lineRule="auto"/>
         <w:ind w:left="712" w:firstLine="704"/>
         <w:rPr>
           <w:rFonts w:ascii="Consolas" w:hAnsi="Consolas" w:cs="Consolas"/>
@@ -5571,7 +6004,6 @@
           <w:color w:val="000000"/>
           <w:sz w:val="19"/>
           <w:szCs w:val="19"/>
-          <w:lang w:val="en-US"/>
         </w:rPr>
         <w:t xml:space="preserve"> </w:t>
       </w:r>
@@ -8853,8 +9285,113 @@
         </w:drawing>
       </w:r>
     </w:p>
+    <w:p>
+      <w:pPr>
+        <w:spacing w:line="360" w:lineRule="auto"/>
+        <w:rPr>
+          <w:rFonts w:ascii="Times New Roman" w:hAnsi="Times New Roman" w:cs="Times New Roman"/>
+          <w:sz w:val="24"/>
+          <w:szCs w:val="24"/>
+        </w:rPr>
+      </w:pPr>
+      <w:r>
+        <w:rPr>
+          <w:rFonts w:ascii="Times New Roman" w:hAnsi="Times New Roman" w:cs="Times New Roman"/>
+          <w:sz w:val="24"/>
+          <w:szCs w:val="24"/>
+        </w:rPr>
+        <w:lastRenderedPageBreak/>
+        <w:drawing>
+          <wp:inline distT="0" distB="0" distL="0" distR="0" wp14:anchorId="1A47450B" wp14:editId="500640DD">
+            <wp:extent cx="3391373" cy="6287377"/>
+            <wp:effectExtent l="0" t="0" r="0" b="0"/>
+            <wp:docPr id="5" name="Рисунок 5"/>
+            <wp:cNvGraphicFramePr>
+              <a:graphicFrameLocks xmlns:a="http://schemas.openxmlformats.org/drawingml/2006/main" noChangeAspect="1"/>
+            </wp:cNvGraphicFramePr>
+            <a:graphic xmlns:a="http://schemas.openxmlformats.org/drawingml/2006/main">
+              <a:graphicData uri="http://schemas.openxmlformats.org/drawingml/2006/picture">
+                <pic:pic xmlns:pic="http://schemas.openxmlformats.org/drawingml/2006/picture">
+                  <pic:nvPicPr>
+                    <pic:cNvPr id="1" name=""/>
+                    <pic:cNvPicPr/>
+                  </pic:nvPicPr>
+                  <pic:blipFill>
+                    <a:blip r:embed="rId16"/>
+                    <a:stretch>
+                      <a:fillRect/>
+                    </a:stretch>
+                  </pic:blipFill>
+                  <pic:spPr>
+                    <a:xfrm>
+                      <a:off x="0" y="0"/>
+                      <a:ext cx="3391373" cy="6287377"/>
+                    </a:xfrm>
+                    <a:prstGeom prst="rect">
+                      <a:avLst/>
+                    </a:prstGeom>
+                  </pic:spPr>
+                </pic:pic>
+              </a:graphicData>
+            </a:graphic>
+          </wp:inline>
+        </w:drawing>
+      </w:r>
+      <w:r>
+        <w:rPr>
+          <w:noProof/>
+          <w:lang w:eastAsia="ru-RU"/>
+        </w:rPr>
+        <w:t xml:space="preserve"> </w:t>
+      </w:r>
+      <w:r>
+        <w:rPr>
+          <w:rFonts w:ascii="Times New Roman" w:hAnsi="Times New Roman" w:cs="Times New Roman"/>
+          <w:sz w:val="24"/>
+          <w:szCs w:val="24"/>
+        </w:rPr>
+        <w:lastRenderedPageBreak/>
+        <w:drawing>
+          <wp:inline distT="0" distB="0" distL="0" distR="0" wp14:anchorId="319804DB" wp14:editId="6888594E">
+            <wp:extent cx="3286584" cy="3658111"/>
+            <wp:effectExtent l="0" t="0" r="9525" b="0"/>
+            <wp:docPr id="6" name="Рисунок 6"/>
+            <wp:cNvGraphicFramePr>
+              <a:graphicFrameLocks xmlns:a="http://schemas.openxmlformats.org/drawingml/2006/main" noChangeAspect="1"/>
+            </wp:cNvGraphicFramePr>
+            <a:graphic xmlns:a="http://schemas.openxmlformats.org/drawingml/2006/main">
+              <a:graphicData uri="http://schemas.openxmlformats.org/drawingml/2006/picture">
+                <pic:pic xmlns:pic="http://schemas.openxmlformats.org/drawingml/2006/picture">
+                  <pic:nvPicPr>
+                    <pic:cNvPr id="1" name=""/>
+                    <pic:cNvPicPr/>
+                  </pic:nvPicPr>
+                  <pic:blipFill>
+                    <a:blip r:embed="rId17"/>
+                    <a:stretch>
+                      <a:fillRect/>
+                    </a:stretch>
+                  </pic:blipFill>
+                  <pic:spPr>
+                    <a:xfrm>
+                      <a:off x="0" y="0"/>
+                      <a:ext cx="3286584" cy="3658111"/>
+                    </a:xfrm>
+                    <a:prstGeom prst="rect">
+                      <a:avLst/>
+                    </a:prstGeom>
+                  </pic:spPr>
+                </pic:pic>
+              </a:graphicData>
+            </a:graphic>
+          </wp:inline>
+        </w:drawing>
+      </w:r>
+      <w:bookmarkStart w:id="0" w:name="_GoBack"/>
+      <w:bookmarkEnd w:id="0"/>
+    </w:p>
     <w:sectPr>
-      <w:footerReference w:type="default" r:id="rId16"/>
+      <w:footerReference w:type="default" r:id="rId18"/>
       <w:pgSz w:w="11906" w:h="16838"/>
       <w:pgMar w:top="1134" w:right="850" w:bottom="1134" w:left="1701" w:header="708" w:footer="708" w:gutter="0"/>
       <w:pgNumType w:start="0"/>
@@ -8921,7 +9458,7 @@
           <w:rPr>
             <w:noProof/>
           </w:rPr>
-          <w:t>2</w:t>
+          <w:t>13</w:t>
         </w:r>
         <w:r>
           <w:fldChar w:fldCharType="end"/>
@@ -9885,7 +10422,7 @@
 </file>
 
 <file path=customXml/itemProps1.xml><?xml version="1.0" encoding="utf-8"?>
-<ds:datastoreItem xmlns:ds="http://schemas.openxmlformats.org/officeDocument/2006/customXml" ds:itemID="{941076CF-D255-48DA-AC54-397C4D6FEEC2}">
+<ds:datastoreItem xmlns:ds="http://schemas.openxmlformats.org/officeDocument/2006/customXml" ds:itemID="{4B9A39B9-493E-44E8-85F6-6011679E8593}">
   <ds:schemaRefs>
     <ds:schemaRef ds:uri="http://schemas.openxmlformats.org/officeDocument/2006/bibliography"/>
   </ds:schemaRefs>

</xml_diff>